<commit_message>
Also add owner in the front page
</commit_message>
<xml_diff>
--- a/backend/src/src-licenseinfo/src/main/resources/templateReport.docx
+++ b/backend/src/src-licenseinfo/src/main/resources/templateReport.docx
@@ -25,9 +25,12 @@
         <w:tblLook w:noVBand="0" w:val="01e0" w:noHBand="0" w:lastColumn="1" w:firstColumn="1" w:lastRow="1" w:firstRow="1"/>
       </w:tblPr>
       <w:tblGrid>
-        <w:gridCol w:w="1706"/>
-        <w:gridCol w:w="5763"/>
-        <w:gridCol w:w="1712"/>
+        <w:gridCol w:w="1703"/>
+        <w:gridCol w:w="1357"/>
+        <w:gridCol w:w="3059"/>
+        <w:gridCol w:w="1"/>
+        <w:gridCol w:w="1345"/>
+        <w:gridCol w:w="1716"/>
       </w:tblGrid>
       <w:tr>
         <w:trPr>
@@ -35,7 +38,443 @@
         </w:trPr>
         <w:tc>
           <w:tcPr>
-            <w:tcW w:w="7469" w:type="dxa"/>
+            <w:tcW w:w="7465" w:type="dxa"/>
+            <w:gridSpan w:val="5"/>
+            <w:tcBorders>
+              <w:top w:val="single" w:sz="4" w:space="0" w:color="000000"/>
+              <w:left w:val="single" w:sz="4" w:space="0" w:color="000000"/>
+              <w:bottom w:val="single" w:sz="4" w:space="0" w:color="000000"/>
+              <w:right w:val="single" w:sz="4" w:space="0" w:color="000000"/>
+              <w:insideH w:val="single" w:sz="4" w:space="0" w:color="000000"/>
+              <w:insideV w:val="single" w:sz="4" w:space="0" w:color="000000"/>
+            </w:tcBorders>
+            <w:shd w:fill="FFFFFF" w:val="clear"/>
+          </w:tcPr>
+          <w:p>
+            <w:pPr>
+              <w:pStyle w:val="Normal"/>
+              <w:spacing w:before="0" w:after="158"/>
+              <w:ind w:left="0" w:right="0" w:hanging="0"/>
+              <w:jc w:val="left"/>
+              <w:rPr>
+                <w:rFonts w:ascii="Calibri" w:hAnsi="Calibri"/>
+              </w:rPr>
+            </w:pPr>
+            <w:r>
+              <w:rPr>
+                <w:rFonts w:cs="Arial"/>
+                <w:b/>
+              </w:rPr>
+              <w:t>Product Clearing report for 3</w:t>
+            </w:r>
+            <w:r>
+              <w:rPr>
+                <w:rFonts w:cs="Arial"/>
+                <w:b/>
+                <w:vertAlign w:val="superscript"/>
+              </w:rPr>
+              <w:t>rd</w:t>
+            </w:r>
+            <w:r>
+              <w:rPr>
+                <w:rFonts w:cs="Arial"/>
+                <w:b/>
+              </w:rPr>
+              <w:t xml:space="preserve"> party SW components</w:t>
+            </w:r>
+          </w:p>
+        </w:tc>
+        <w:tc>
+          <w:tcPr>
+            <w:tcW w:w="1716" w:type="dxa"/>
+            <w:tcBorders>
+              <w:top w:val="single" w:sz="4" w:space="0" w:color="000000"/>
+              <w:left w:val="single" w:sz="4" w:space="0" w:color="000000"/>
+              <w:bottom w:val="single" w:sz="4" w:space="0" w:color="000000"/>
+              <w:right w:val="single" w:sz="4" w:space="0" w:color="000000"/>
+              <w:insideH w:val="single" w:sz="4" w:space="0" w:color="000000"/>
+              <w:insideV w:val="single" w:sz="4" w:space="0" w:color="000000"/>
+            </w:tcBorders>
+            <w:shd w:fill="FFFFFF" w:val="clear"/>
+          </w:tcPr>
+          <w:p>
+            <w:pPr>
+              <w:pStyle w:val="Normal"/>
+              <w:spacing w:before="0" w:after="158"/>
+              <w:ind w:left="0" w:right="0" w:hanging="0"/>
+              <w:jc w:val="left"/>
+              <w:rPr>
+                <w:rFonts w:ascii="Calibri" w:hAnsi="Calibri"/>
+              </w:rPr>
+            </w:pPr>
+            <w:r>
+              <w:rPr>
+                <w:rFonts w:cs="Arial"/>
+                <w:b/>
+                <w:sz w:val="32"/>
+                <w:szCs w:val="32"/>
+              </w:rPr>
+              <w:t xml:space="preserve">CT RDA </w:t>
+            </w:r>
+          </w:p>
+        </w:tc>
+      </w:tr>
+      <w:tr>
+        <w:trPr>
+          <w:trHeight w:val="277" w:hRule="atLeast"/>
+        </w:trPr>
+        <w:tc>
+          <w:tcPr>
+            <w:tcW w:w="1703" w:type="dxa"/>
+            <w:tcBorders>
+              <w:top w:val="single" w:sz="4" w:space="0" w:color="000000"/>
+              <w:left w:val="single" w:sz="4" w:space="0" w:color="000000"/>
+              <w:bottom w:val="single" w:sz="4" w:space="0" w:color="000000"/>
+              <w:right w:val="single" w:sz="4" w:space="0" w:color="000000"/>
+              <w:insideH w:val="single" w:sz="4" w:space="0" w:color="000000"/>
+              <w:insideV w:val="single" w:sz="4" w:space="0" w:color="000000"/>
+            </w:tcBorders>
+            <w:shd w:fill="FFFFFF" w:val="clear"/>
+          </w:tcPr>
+          <w:p>
+            <w:pPr>
+              <w:pStyle w:val="Normal"/>
+              <w:spacing w:before="0" w:after="158"/>
+              <w:ind w:left="0" w:right="0" w:hanging="0"/>
+              <w:jc w:val="left"/>
+              <w:rPr>
+                <w:b/>
+                <w:b/>
+                <w:bCs/>
+              </w:rPr>
+            </w:pPr>
+            <w:r>
+              <w:rPr>
+                <w:b/>
+                <w:bCs/>
+              </w:rPr>
+              <w:t>Group</w:t>
+            </w:r>
+          </w:p>
+        </w:tc>
+        <w:tc>
+          <w:tcPr>
+            <w:tcW w:w="7478" w:type="dxa"/>
+            <w:gridSpan w:val="5"/>
+            <w:tcBorders>
+              <w:top w:val="single" w:sz="4" w:space="0" w:color="000000"/>
+              <w:left w:val="single" w:sz="4" w:space="0" w:color="000000"/>
+              <w:bottom w:val="single" w:sz="4" w:space="0" w:color="000000"/>
+              <w:right w:val="single" w:sz="4" w:space="0" w:color="000000"/>
+              <w:insideH w:val="single" w:sz="4" w:space="0" w:color="000000"/>
+              <w:insideV w:val="single" w:sz="4" w:space="0" w:color="000000"/>
+            </w:tcBorders>
+            <w:shd w:fill="FFFFFF" w:val="clear"/>
+          </w:tcPr>
+          <w:p>
+            <w:pPr>
+              <w:pStyle w:val="Normal"/>
+              <w:spacing w:before="0" w:after="158"/>
+              <w:ind w:left="0" w:right="0" w:hanging="0"/>
+              <w:jc w:val="left"/>
+              <w:rPr/>
+            </w:pPr>
+            <w:bookmarkStart w:id="0" w:name="__DdeLink__150_111612999"/>
+            <w:r>
+              <w:rPr/>
+              <w:t>$owner-group</w:t>
+            </w:r>
+            <w:bookmarkEnd w:id="0"/>
+          </w:p>
+        </w:tc>
+      </w:tr>
+      <w:tr>
+        <w:trPr>
+          <w:trHeight w:val="277" w:hRule="atLeast"/>
+        </w:trPr>
+        <w:tc>
+          <w:tcPr>
+            <w:tcW w:w="1703" w:type="dxa"/>
+            <w:tcBorders>
+              <w:top w:val="single" w:sz="4" w:space="0" w:color="000000"/>
+              <w:left w:val="single" w:sz="4" w:space="0" w:color="000000"/>
+              <w:bottom w:val="single" w:sz="4" w:space="0" w:color="000000"/>
+              <w:right w:val="single" w:sz="4" w:space="0" w:color="000000"/>
+              <w:insideH w:val="single" w:sz="4" w:space="0" w:color="000000"/>
+              <w:insideV w:val="single" w:sz="4" w:space="0" w:color="000000"/>
+            </w:tcBorders>
+            <w:shd w:fill="FFFFFF" w:val="clear"/>
+          </w:tcPr>
+          <w:p>
+            <w:pPr>
+              <w:pStyle w:val="Normal"/>
+              <w:spacing w:before="0" w:after="158"/>
+              <w:ind w:left="0" w:right="0" w:hanging="0"/>
+              <w:jc w:val="left"/>
+              <w:rPr>
+                <w:rFonts w:ascii="Calibri" w:hAnsi="Calibri"/>
+              </w:rPr>
+            </w:pPr>
+            <w:r>
+              <w:rPr>
+                <w:rFonts w:cs="Arial"/>
+                <w:b/>
+              </w:rPr>
+              <w:t>Product</w:t>
+            </w:r>
+          </w:p>
+        </w:tc>
+        <w:tc>
+          <w:tcPr>
+            <w:tcW w:w="7478" w:type="dxa"/>
+            <w:gridSpan w:val="5"/>
+            <w:tcBorders>
+              <w:top w:val="single" w:sz="4" w:space="0" w:color="000000"/>
+              <w:left w:val="single" w:sz="4" w:space="0" w:color="000000"/>
+              <w:bottom w:val="single" w:sz="4" w:space="0" w:color="000000"/>
+              <w:right w:val="single" w:sz="4" w:space="0" w:color="000000"/>
+              <w:insideH w:val="single" w:sz="4" w:space="0" w:color="000000"/>
+              <w:insideV w:val="single" w:sz="4" w:space="0" w:color="000000"/>
+            </w:tcBorders>
+            <w:shd w:fill="FFFFFF" w:val="clear"/>
+          </w:tcPr>
+          <w:p>
+            <w:pPr>
+              <w:pStyle w:val="Normal"/>
+              <w:spacing w:before="0" w:after="158"/>
+              <w:ind w:left="0" w:right="0" w:hanging="0"/>
+              <w:jc w:val="left"/>
+              <w:rPr>
+                <w:rFonts w:ascii="Calibri" w:hAnsi="Calibri"/>
+                <w:sz w:val="22"/>
+                <w:szCs w:val="22"/>
+              </w:rPr>
+            </w:pPr>
+            <w:r>
+              <w:rPr>
+                <w:sz w:val="22"/>
+                <w:szCs w:val="22"/>
+              </w:rPr>
+              <w:t>$project-name</w:t>
+            </w:r>
+          </w:p>
+        </w:tc>
+      </w:tr>
+      <w:tr>
+        <w:trPr>
+          <w:trHeight w:val="277" w:hRule="atLeast"/>
+        </w:trPr>
+        <w:tc>
+          <w:tcPr>
+            <w:tcW w:w="1703" w:type="dxa"/>
+            <w:tcBorders>
+              <w:top w:val="single" w:sz="4" w:space="0" w:color="000000"/>
+              <w:left w:val="single" w:sz="4" w:space="0" w:color="000000"/>
+              <w:bottom w:val="single" w:sz="4" w:space="0" w:color="000000"/>
+              <w:right w:val="single" w:sz="4" w:space="0" w:color="000000"/>
+              <w:insideH w:val="single" w:sz="4" w:space="0" w:color="000000"/>
+              <w:insideV w:val="single" w:sz="4" w:space="0" w:color="000000"/>
+            </w:tcBorders>
+            <w:shd w:fill="FFFFFF" w:val="clear"/>
+          </w:tcPr>
+          <w:p>
+            <w:pPr>
+              <w:pStyle w:val="Normal"/>
+              <w:spacing w:before="0" w:after="158"/>
+              <w:ind w:left="0" w:right="0" w:hanging="0"/>
+              <w:jc w:val="left"/>
+              <w:rPr>
+                <w:rFonts w:ascii="Calibri" w:hAnsi="Calibri"/>
+              </w:rPr>
+            </w:pPr>
+            <w:r>
+              <w:rPr>
+                <w:rFonts w:cs="Arial"/>
+                <w:b/>
+              </w:rPr>
+              <w:t>Version</w:t>
+            </w:r>
+          </w:p>
+        </w:tc>
+        <w:tc>
+          <w:tcPr>
+            <w:tcW w:w="7478" w:type="dxa"/>
+            <w:gridSpan w:val="5"/>
+            <w:tcBorders>
+              <w:top w:val="single" w:sz="4" w:space="0" w:color="000000"/>
+              <w:left w:val="single" w:sz="4" w:space="0" w:color="000000"/>
+              <w:bottom w:val="single" w:sz="4" w:space="0" w:color="000000"/>
+              <w:right w:val="single" w:sz="4" w:space="0" w:color="000000"/>
+              <w:insideH w:val="single" w:sz="4" w:space="0" w:color="000000"/>
+              <w:insideV w:val="single" w:sz="4" w:space="0" w:color="000000"/>
+            </w:tcBorders>
+            <w:shd w:fill="FFFFFF" w:val="clear"/>
+          </w:tcPr>
+          <w:p>
+            <w:pPr>
+              <w:pStyle w:val="Normal"/>
+              <w:spacing w:before="0" w:after="158"/>
+              <w:ind w:left="0" w:right="0" w:hanging="0"/>
+              <w:jc w:val="left"/>
+              <w:rPr>
+                <w:rFonts w:ascii="Calibri" w:hAnsi="Calibri"/>
+                <w:sz w:val="22"/>
+                <w:szCs w:val="22"/>
+              </w:rPr>
+            </w:pPr>
+            <w:r>
+              <w:rPr>
+                <w:rFonts w:cs="Arial"/>
+                <w:color w:val="000000"/>
+                <w:sz w:val="22"/>
+                <w:szCs w:val="22"/>
+              </w:rPr>
+              <w:t>$project-version</w:t>
+            </w:r>
+          </w:p>
+        </w:tc>
+      </w:tr>
+      <w:tr>
+        <w:trPr>
+          <w:trHeight w:val="277" w:hRule="atLeast"/>
+        </w:trPr>
+        <w:tc>
+          <w:tcPr>
+            <w:tcW w:w="1703" w:type="dxa"/>
+            <w:tcBorders>
+              <w:top w:val="single" w:sz="4" w:space="0" w:color="000000"/>
+              <w:left w:val="single" w:sz="4" w:space="0" w:color="000000"/>
+              <w:bottom w:val="single" w:sz="4" w:space="0" w:color="000000"/>
+              <w:right w:val="single" w:sz="4" w:space="0" w:color="000000"/>
+              <w:insideH w:val="single" w:sz="4" w:space="0" w:color="000000"/>
+              <w:insideV w:val="single" w:sz="4" w:space="0" w:color="000000"/>
+            </w:tcBorders>
+            <w:shd w:fill="FFFFFF" w:val="clear"/>
+          </w:tcPr>
+          <w:p>
+            <w:pPr>
+              <w:pStyle w:val="Normal"/>
+              <w:spacing w:before="0" w:after="158"/>
+              <w:ind w:left="0" w:right="0" w:hanging="0"/>
+              <w:jc w:val="left"/>
+              <w:rPr>
+                <w:rFonts w:ascii="Calibri" w:hAnsi="Calibri"/>
+              </w:rPr>
+            </w:pPr>
+            <w:r>
+              <w:rPr>
+                <w:rFonts w:cs="Arial"/>
+                <w:b/>
+              </w:rPr>
+              <w:t>Clearing date</w:t>
+            </w:r>
+          </w:p>
+        </w:tc>
+        <w:tc>
+          <w:tcPr>
+            <w:tcW w:w="7478" w:type="dxa"/>
+            <w:gridSpan w:val="5"/>
+            <w:tcBorders>
+              <w:top w:val="single" w:sz="4" w:space="0" w:color="000000"/>
+              <w:left w:val="single" w:sz="4" w:space="0" w:color="000000"/>
+              <w:bottom w:val="single" w:sz="4" w:space="0" w:color="000000"/>
+              <w:right w:val="single" w:sz="4" w:space="0" w:color="000000"/>
+              <w:insideH w:val="single" w:sz="4" w:space="0" w:color="000000"/>
+              <w:insideV w:val="single" w:sz="4" w:space="0" w:color="000000"/>
+            </w:tcBorders>
+            <w:shd w:fill="FFFFFF" w:val="clear"/>
+          </w:tcPr>
+          <w:p>
+            <w:pPr>
+              <w:pStyle w:val="Normal"/>
+              <w:spacing w:lineRule="auto" w:line="360" w:before="0" w:after="158"/>
+              <w:ind w:left="0" w:right="0" w:hanging="0"/>
+              <w:jc w:val="left"/>
+              <w:rPr/>
+            </w:pPr>
+            <w:r>
+              <w:rPr>
+                <w:rFonts w:cs="Arial"/>
+                <w:sz w:val="22"/>
+                <w:szCs w:val="22"/>
+              </w:rPr>
+              <w:fldChar w:fldCharType="begin"/>
+            </w:r>
+            <w:r>
+              <w:rPr>
+                <w:sz w:val="22"/>
+                <w:szCs w:val="22"/>
+                <w:rFonts w:cs="Arial"/>
+              </w:rPr>
+              <w:instrText> DATE \@"yyyy\-MM\-dd" </w:instrText>
+            </w:r>
+            <w:r>
+              <w:rPr>
+                <w:sz w:val="22"/>
+                <w:szCs w:val="22"/>
+                <w:rFonts w:cs="Arial"/>
+              </w:rPr>
+              <w:fldChar w:fldCharType="separate"/>
+            </w:r>
+            <w:r>
+              <w:rPr>
+                <w:sz w:val="22"/>
+                <w:szCs w:val="22"/>
+                <w:rFonts w:cs="Arial"/>
+              </w:rPr>
+              <w:t>2018-10-24</w:t>
+            </w:r>
+            <w:r>
+              <w:rPr>
+                <w:sz w:val="22"/>
+                <w:szCs w:val="22"/>
+                <w:rFonts w:cs="Arial"/>
+              </w:rPr>
+              <w:fldChar w:fldCharType="end"/>
+            </w:r>
+          </w:p>
+        </w:tc>
+      </w:tr>
+      <w:tr>
+        <w:trPr>
+          <w:trHeight w:val="277" w:hRule="atLeast"/>
+        </w:trPr>
+        <w:tc>
+          <w:tcPr>
+            <w:tcW w:w="9181" w:type="dxa"/>
+            <w:gridSpan w:val="6"/>
+            <w:tcBorders>
+              <w:top w:val="single" w:sz="4" w:space="0" w:color="000000"/>
+              <w:left w:val="single" w:sz="4" w:space="0" w:color="000000"/>
+              <w:bottom w:val="single" w:sz="4" w:space="0" w:color="000000"/>
+              <w:right w:val="single" w:sz="4" w:space="0" w:color="000000"/>
+              <w:insideH w:val="single" w:sz="4" w:space="0" w:color="000000"/>
+              <w:insideV w:val="single" w:sz="4" w:space="0" w:color="000000"/>
+            </w:tcBorders>
+            <w:shd w:fill="FFFFFF" w:val="clear"/>
+          </w:tcPr>
+          <w:p>
+            <w:pPr>
+              <w:pStyle w:val="Normal"/>
+              <w:spacing w:before="0" w:after="158"/>
+              <w:ind w:left="0" w:right="0" w:hanging="0"/>
+              <w:jc w:val="left"/>
+              <w:rPr/>
+            </w:pPr>
+            <w:r>
+              <w:rPr/>
+              <w:t>Attendees:</w:t>
+            </w:r>
+          </w:p>
+        </w:tc>
+      </w:tr>
+      <w:tr>
+        <w:trPr>
+          <w:trHeight w:val="277" w:hRule="atLeast"/>
+        </w:trPr>
+        <w:tc>
+          <w:tcPr>
+            <w:tcW w:w="3060" w:type="dxa"/>
             <w:gridSpan w:val="2"/>
             <w:tcBorders>
               <w:top w:val="single" w:sz="4" w:space="0" w:color="000000"/>
@@ -53,108 +492,17 @@
               <w:spacing w:before="0" w:after="158"/>
               <w:ind w:left="0" w:right="0" w:hanging="0"/>
               <w:jc w:val="left"/>
-              <w:rPr>
-                <w:rFonts w:ascii="Calibri" w:hAnsi="Calibri"/>
-              </w:rPr>
+              <w:rPr/>
             </w:pPr>
             <w:r>
-              <w:rPr>
-                <w:rFonts w:cs="Arial" w:ascii="Calibri" w:hAnsi="Calibri"/>
-                <w:b/>
-              </w:rPr>
-              <w:t>Product Clearing report for 3</w:t>
-            </w:r>
-            <w:r>
-              <w:rPr>
-                <w:rFonts w:cs="Arial" w:ascii="Calibri" w:hAnsi="Calibri"/>
-                <w:b/>
-                <w:vertAlign w:val="superscript"/>
-              </w:rPr>
-              <w:t>rd</w:t>
-            </w:r>
-            <w:r>
-              <w:rPr>
-                <w:rFonts w:cs="Arial" w:ascii="Calibri" w:hAnsi="Calibri"/>
-                <w:b/>
-              </w:rPr>
-              <w:t xml:space="preserve"> party SW components</w:t>
+              <w:rPr/>
+              <w:t>Name</w:t>
             </w:r>
           </w:p>
         </w:tc>
         <w:tc>
           <w:tcPr>
-            <w:tcW w:w="1712" w:type="dxa"/>
-            <w:tcBorders>
-              <w:top w:val="single" w:sz="4" w:space="0" w:color="000000"/>
-              <w:left w:val="single" w:sz="4" w:space="0" w:color="000000"/>
-              <w:bottom w:val="single" w:sz="4" w:space="0" w:color="000000"/>
-              <w:right w:val="single" w:sz="4" w:space="0" w:color="000000"/>
-              <w:insideH w:val="single" w:sz="4" w:space="0" w:color="000000"/>
-              <w:insideV w:val="single" w:sz="4" w:space="0" w:color="000000"/>
-            </w:tcBorders>
-            <w:shd w:fill="FFFFFF" w:val="clear"/>
-          </w:tcPr>
-          <w:p>
-            <w:pPr>
-              <w:pStyle w:val="Normal"/>
-              <w:spacing w:before="0" w:after="158"/>
-              <w:ind w:left="0" w:right="0" w:hanging="0"/>
-              <w:jc w:val="left"/>
-              <w:rPr>
-                <w:rFonts w:ascii="Calibri" w:hAnsi="Calibri"/>
-              </w:rPr>
-            </w:pPr>
-            <w:r>
-              <w:rPr>
-                <w:rFonts w:cs="Arial" w:ascii="Calibri" w:hAnsi="Calibri"/>
-                <w:b/>
-                <w:sz w:val="32"/>
-                <w:szCs w:val="32"/>
-              </w:rPr>
-              <w:t xml:space="preserve">CT RDA </w:t>
-            </w:r>
-          </w:p>
-        </w:tc>
-      </w:tr>
-      <w:tr>
-        <w:trPr>
-          <w:trHeight w:val="277" w:hRule="atLeast"/>
-        </w:trPr>
-        <w:tc>
-          <w:tcPr>
-            <w:tcW w:w="1706" w:type="dxa"/>
-            <w:tcBorders>
-              <w:top w:val="single" w:sz="4" w:space="0" w:color="000000"/>
-              <w:left w:val="single" w:sz="4" w:space="0" w:color="000000"/>
-              <w:bottom w:val="single" w:sz="4" w:space="0" w:color="000000"/>
-              <w:right w:val="single" w:sz="4" w:space="0" w:color="000000"/>
-              <w:insideH w:val="single" w:sz="4" w:space="0" w:color="000000"/>
-              <w:insideV w:val="single" w:sz="4" w:space="0" w:color="000000"/>
-            </w:tcBorders>
-            <w:shd w:fill="FFFFFF" w:val="clear"/>
-          </w:tcPr>
-          <w:p>
-            <w:pPr>
-              <w:pStyle w:val="Normal"/>
-              <w:spacing w:before="0" w:after="158"/>
-              <w:ind w:left="0" w:right="0" w:hanging="0"/>
-              <w:jc w:val="left"/>
-              <w:rPr>
-                <w:rFonts w:ascii="Calibri" w:hAnsi="Calibri"/>
-              </w:rPr>
-            </w:pPr>
-            <w:r>
-              <w:rPr>
-                <w:rFonts w:cs="Arial" w:ascii="Calibri" w:hAnsi="Calibri"/>
-                <w:b/>
-              </w:rPr>
-              <w:t>Product</w:t>
-            </w:r>
-          </w:p>
-        </w:tc>
-        <w:tc>
-          <w:tcPr>
-            <w:tcW w:w="7475" w:type="dxa"/>
+            <w:tcW w:w="3060" w:type="dxa"/>
             <w:gridSpan w:val="2"/>
             <w:tcBorders>
               <w:top w:val="single" w:sz="4" w:space="0" w:color="000000"/>
@@ -172,62 +520,17 @@
               <w:spacing w:before="0" w:after="158"/>
               <w:ind w:left="0" w:right="0" w:hanging="0"/>
               <w:jc w:val="left"/>
-              <w:rPr>
-                <w:rFonts w:ascii="Calibri" w:hAnsi="Calibri"/>
-                <w:sz w:val="22"/>
-                <w:szCs w:val="22"/>
-              </w:rPr>
+              <w:rPr/>
             </w:pPr>
             <w:r>
-              <w:rPr>
-                <w:rFonts w:ascii="Calibri" w:hAnsi="Calibri"/>
-                <w:sz w:val="22"/>
-                <w:szCs w:val="22"/>
-              </w:rPr>
-              <w:t>$project-name</w:t>
-            </w:r>
-          </w:p>
-        </w:tc>
-      </w:tr>
-      <w:tr>
-        <w:trPr>
-          <w:trHeight w:val="277" w:hRule="atLeast"/>
-        </w:trPr>
-        <w:tc>
-          <w:tcPr>
-            <w:tcW w:w="1706" w:type="dxa"/>
-            <w:tcBorders>
-              <w:top w:val="single" w:sz="4" w:space="0" w:color="000000"/>
-              <w:left w:val="single" w:sz="4" w:space="0" w:color="000000"/>
-              <w:bottom w:val="single" w:sz="4" w:space="0" w:color="000000"/>
-              <w:right w:val="single" w:sz="4" w:space="0" w:color="000000"/>
-              <w:insideH w:val="single" w:sz="4" w:space="0" w:color="000000"/>
-              <w:insideV w:val="single" w:sz="4" w:space="0" w:color="000000"/>
-            </w:tcBorders>
-            <w:shd w:fill="FFFFFF" w:val="clear"/>
-          </w:tcPr>
-          <w:p>
-            <w:pPr>
-              <w:pStyle w:val="Normal"/>
-              <w:spacing w:before="0" w:after="158"/>
-              <w:ind w:left="0" w:right="0" w:hanging="0"/>
-              <w:jc w:val="left"/>
-              <w:rPr>
-                <w:rFonts w:ascii="Calibri" w:hAnsi="Calibri"/>
-              </w:rPr>
-            </w:pPr>
-            <w:r>
-              <w:rPr>
-                <w:rFonts w:cs="Arial" w:ascii="Calibri" w:hAnsi="Calibri"/>
-                <w:b/>
-              </w:rPr>
-              <w:t>Version</w:t>
+              <w:rPr/>
+              <w:t>Department</w:t>
             </w:r>
           </w:p>
         </w:tc>
         <w:tc>
           <w:tcPr>
-            <w:tcW w:w="7475" w:type="dxa"/>
+            <w:tcW w:w="3061" w:type="dxa"/>
             <w:gridSpan w:val="2"/>
             <w:tcBorders>
               <w:top w:val="single" w:sz="4" w:space="0" w:color="000000"/>
@@ -245,20 +548,11 @@
               <w:spacing w:before="0" w:after="158"/>
               <w:ind w:left="0" w:right="0" w:hanging="0"/>
               <w:jc w:val="left"/>
-              <w:rPr>
-                <w:rFonts w:ascii="Calibri" w:hAnsi="Calibri"/>
-                <w:sz w:val="22"/>
-                <w:szCs w:val="22"/>
-              </w:rPr>
+              <w:rPr/>
             </w:pPr>
             <w:r>
-              <w:rPr>
-                <w:rFonts w:cs="Arial" w:ascii="Calibri" w:hAnsi="Calibri"/>
-                <w:color w:val="000000"/>
-                <w:sz w:val="22"/>
-                <w:szCs w:val="22"/>
-              </w:rPr>
-              <w:t>$project-version</w:t>
+              <w:rPr/>
+              <w:t>Role</w:t>
             </w:r>
           </w:p>
         </w:tc>
@@ -269,7 +563,8 @@
         </w:trPr>
         <w:tc>
           <w:tcPr>
-            <w:tcW w:w="1706" w:type="dxa"/>
+            <w:tcW w:w="6119" w:type="dxa"/>
+            <w:gridSpan w:val="3"/>
             <w:tcBorders>
               <w:top w:val="single" w:sz="4" w:space="0" w:color="000000"/>
               <w:left w:val="single" w:sz="4" w:space="0" w:color="000000"/>
@@ -286,130 +581,56 @@
               <w:spacing w:before="0" w:after="158"/>
               <w:ind w:left="0" w:right="0" w:hanging="0"/>
               <w:jc w:val="left"/>
-              <w:rPr>
-                <w:rFonts w:ascii="Calibri" w:hAnsi="Calibri"/>
-              </w:rPr>
+              <w:rPr/>
             </w:pPr>
             <w:r>
               <w:rPr>
-                <w:rFonts w:cs="Arial" w:ascii="Calibri" w:hAnsi="Calibri"/>
-                <w:b/>
-              </w:rPr>
-              <w:t>Clearing date</w:t>
+                <w:rFonts w:cs="Arial"/>
+                <w:sz w:val="20"/>
+                <w:szCs w:val="20"/>
+              </w:rPr>
+              <w:t>The requirements of all 3</w:t>
+            </w:r>
+            <w:r>
+              <w:rPr>
+                <w:rFonts w:cs="Arial"/>
+                <w:sz w:val="20"/>
+                <w:szCs w:val="20"/>
+                <w:vertAlign w:val="superscript"/>
+              </w:rPr>
+              <w:t>rd</w:t>
+            </w:r>
+            <w:r>
+              <w:rPr>
+                <w:rFonts w:cs="Arial"/>
+                <w:sz w:val="20"/>
+                <w:szCs w:val="20"/>
+              </w:rPr>
+              <w:t xml:space="preserve"> party components have been fulfilled.</w:t>
+            </w:r>
+          </w:p>
+          <w:p>
+            <w:pPr>
+              <w:pStyle w:val="Normal"/>
+              <w:spacing w:before="0" w:after="158"/>
+              <w:ind w:left="0" w:right="0" w:hanging="0"/>
+              <w:jc w:val="left"/>
+              <w:rPr/>
+            </w:pPr>
+            <w:r>
+              <w:rPr>
+                <w:rFonts w:cs="Arial"/>
+                <w:sz w:val="16"/>
+                <w:szCs w:val="16"/>
+              </w:rPr>
+              <w:t>(*) in case of Siemens components, delivery of Readme_OSS and source code delivery must be done by superordinated product</w:t>
             </w:r>
           </w:p>
         </w:tc>
         <w:tc>
           <w:tcPr>
-            <w:tcW w:w="7475" w:type="dxa"/>
-            <w:gridSpan w:val="2"/>
-            <w:tcBorders>
-              <w:top w:val="single" w:sz="4" w:space="0" w:color="000000"/>
-              <w:left w:val="single" w:sz="4" w:space="0" w:color="000000"/>
-              <w:bottom w:val="single" w:sz="4" w:space="0" w:color="000000"/>
-              <w:right w:val="single" w:sz="4" w:space="0" w:color="000000"/>
-              <w:insideH w:val="single" w:sz="4" w:space="0" w:color="000000"/>
-              <w:insideV w:val="single" w:sz="4" w:space="0" w:color="000000"/>
-            </w:tcBorders>
-            <w:shd w:fill="FFFFFF" w:val="clear"/>
-          </w:tcPr>
-          <w:p>
-            <w:pPr>
-              <w:pStyle w:val="Normal"/>
-              <w:spacing w:lineRule="auto" w:line="360" w:before="0" w:after="158"/>
-              <w:ind w:left="0" w:right="0" w:hanging="0"/>
-              <w:jc w:val="left"/>
-              <w:rPr>
-                <w:rFonts w:ascii="Calibri" w:hAnsi="Calibri"/>
-                <w:sz w:val="22"/>
-                <w:szCs w:val="22"/>
-              </w:rPr>
-            </w:pPr>
-            <w:r>
-              <w:rPr>
-                <w:rFonts w:cs="Arial" w:ascii="Calibri" w:hAnsi="Calibri"/>
-                <w:sz w:val="22"/>
-                <w:szCs w:val="22"/>
-              </w:rPr>
-              <w:fldChar w:fldCharType="begin"/>
-            </w:r>
-            <w:r>
-              <w:rPr>
-                <w:sz w:val="22"/>
-                <w:szCs w:val="22"/>
-                <w:rFonts w:cs="Arial" w:ascii="Calibri" w:hAnsi="Calibri"/>
-              </w:rPr>
-              <w:instrText> DATE \@"yyyy\-MM\-dd" </w:instrText>
-            </w:r>
-            <w:r>
-              <w:rPr>
-                <w:sz w:val="22"/>
-                <w:szCs w:val="22"/>
-                <w:rFonts w:cs="Arial" w:ascii="Calibri" w:hAnsi="Calibri"/>
-              </w:rPr>
-              <w:fldChar w:fldCharType="separate"/>
-            </w:r>
-            <w:r>
-              <w:rPr>
-                <w:sz w:val="22"/>
-                <w:szCs w:val="22"/>
-                <w:rFonts w:cs="Arial" w:ascii="Calibri" w:hAnsi="Calibri"/>
-              </w:rPr>
-              <w:t>2018-10-23</w:t>
-            </w:r>
-            <w:r>
-              <w:rPr>
-                <w:sz w:val="22"/>
-                <w:szCs w:val="22"/>
-                <w:rFonts w:cs="Arial" w:ascii="Calibri" w:hAnsi="Calibri"/>
-              </w:rPr>
-              <w:fldChar w:fldCharType="end"/>
-            </w:r>
-          </w:p>
-        </w:tc>
-      </w:tr>
-    </w:tbl>
-    <w:p>
-      <w:pPr>
-        <w:pStyle w:val="Normal"/>
-        <w:rPr/>
-      </w:pPr>
-      <w:r>
-        <w:rPr/>
-      </w:r>
-    </w:p>
-    <w:tbl>
-      <w:tblPr>
-        <w:tblW w:w="9181" w:type="dxa"/>
-        <w:jc w:val="right"/>
-        <w:tblInd w:w="0" w:type="dxa"/>
-        <w:tblBorders>
-          <w:top w:val="single" w:sz="4" w:space="0" w:color="000000"/>
-          <w:left w:val="single" w:sz="4" w:space="0" w:color="000000"/>
-          <w:bottom w:val="single" w:sz="4" w:space="0" w:color="000000"/>
-          <w:right w:val="single" w:sz="4" w:space="0" w:color="000000"/>
-          <w:insideH w:val="single" w:sz="4" w:space="0" w:color="000000"/>
-          <w:insideV w:val="single" w:sz="4" w:space="0" w:color="000000"/>
-        </w:tblBorders>
-        <w:shd w:fill="00B050" w:val="clear"/>
-        <w:tblCellMar>
-          <w:top w:w="0" w:type="dxa"/>
-          <w:left w:w="108" w:type="dxa"/>
-          <w:bottom w:w="0" w:type="dxa"/>
-          <w:right w:w="108" w:type="dxa"/>
-        </w:tblCellMar>
-        <w:tblLook w:noVBand="0" w:val="01e0" w:noHBand="0" w:lastColumn="1" w:firstColumn="1" w:lastRow="1" w:firstRow="1"/>
-      </w:tblPr>
-      <w:tblGrid>
-        <w:gridCol w:w="9181"/>
-      </w:tblGrid>
-      <w:tr>
-        <w:trPr>
-          <w:trHeight w:val="277" w:hRule="atLeast"/>
-        </w:trPr>
-        <w:tc>
-          <w:tcPr>
-            <w:tcW w:w="9181" w:type="dxa"/>
+            <w:tcW w:w="3062" w:type="dxa"/>
+            <w:gridSpan w:val="3"/>
             <w:tcBorders>
               <w:top w:val="single" w:sz="4" w:space="0" w:color="000000"/>
               <w:left w:val="single" w:sz="4" w:space="0" w:color="000000"/>
@@ -426,161 +647,7 @@
               <w:spacing w:before="0" w:after="158"/>
               <w:ind w:left="0" w:right="0" w:hanging="0"/>
               <w:jc w:val="left"/>
-              <w:rPr>
-                <w:rFonts w:ascii="Calibri" w:hAnsi="Calibri"/>
-                <w:b w:val="false"/>
-                <w:b w:val="false"/>
-                <w:bCs w:val="false"/>
-              </w:rPr>
-            </w:pPr>
-            <w:r>
-              <w:rPr>
-                <w:rFonts w:cs="Arial" w:ascii="Calibri" w:hAnsi="Calibri"/>
-                <w:b w:val="false"/>
-                <w:bCs w:val="false"/>
-              </w:rPr>
-              <w:t>Attendees table</w:t>
-            </w:r>
-          </w:p>
-        </w:tc>
-      </w:tr>
-    </w:tbl>
-    <w:p>
-      <w:pPr>
-        <w:pStyle w:val="Normal"/>
-        <w:rPr/>
-      </w:pPr>
-      <w:r>
-        <w:rPr/>
-      </w:r>
-    </w:p>
-    <w:tbl>
-      <w:tblPr>
-        <w:tblW w:w="9181" w:type="dxa"/>
-        <w:jc w:val="left"/>
-        <w:tblInd w:w="298" w:type="dxa"/>
-        <w:tblBorders>
-          <w:top w:val="single" w:sz="4" w:space="0" w:color="000000"/>
-          <w:left w:val="single" w:sz="4" w:space="0" w:color="000000"/>
-          <w:bottom w:val="single" w:sz="4" w:space="0" w:color="000000"/>
-          <w:right w:val="single" w:sz="4" w:space="0" w:color="000000"/>
-          <w:insideH w:val="single" w:sz="4" w:space="0" w:color="000000"/>
-          <w:insideV w:val="single" w:sz="4" w:space="0" w:color="000000"/>
-        </w:tblBorders>
-        <w:shd w:fill="00B050" w:val="clear"/>
-        <w:tblCellMar>
-          <w:top w:w="0" w:type="dxa"/>
-          <w:left w:w="108" w:type="dxa"/>
-          <w:bottom w:w="0" w:type="dxa"/>
-          <w:right w:w="108" w:type="dxa"/>
-        </w:tblCellMar>
-        <w:tblLook w:noVBand="0" w:val="01e0" w:noHBand="0" w:lastColumn="1" w:firstColumn="1" w:lastRow="1" w:firstRow="1"/>
-      </w:tblPr>
-      <w:tblGrid>
-        <w:gridCol w:w="6300"/>
-        <w:gridCol w:w="2881"/>
-      </w:tblGrid>
-      <w:tr>
-        <w:trPr>
-          <w:trHeight w:val="277" w:hRule="atLeast"/>
-        </w:trPr>
-        <w:tc>
-          <w:tcPr>
-            <w:tcW w:w="6300" w:type="dxa"/>
-            <w:tcBorders>
-              <w:top w:val="single" w:sz="4" w:space="0" w:color="000000"/>
-              <w:left w:val="single" w:sz="4" w:space="0" w:color="000000"/>
-              <w:bottom w:val="single" w:sz="4" w:space="0" w:color="000000"/>
-              <w:right w:val="single" w:sz="4" w:space="0" w:color="000000"/>
-              <w:insideH w:val="single" w:sz="4" w:space="0" w:color="000000"/>
-              <w:insideV w:val="single" w:sz="4" w:space="0" w:color="000000"/>
-            </w:tcBorders>
-            <w:shd w:fill="FFFFFF" w:val="clear"/>
-          </w:tcPr>
-          <w:p>
-            <w:pPr>
-              <w:pStyle w:val="Normal"/>
-              <w:spacing w:before="0" w:after="158"/>
-              <w:ind w:left="0" w:right="0" w:hanging="0"/>
-              <w:jc w:val="left"/>
-              <w:rPr>
-                <w:rFonts w:ascii="Calibri" w:hAnsi="Calibri"/>
-                <w:sz w:val="20"/>
-                <w:szCs w:val="20"/>
-              </w:rPr>
-            </w:pPr>
-            <w:r>
-              <w:rPr>
-                <w:rFonts w:cs="Arial" w:ascii="Calibri" w:hAnsi="Calibri"/>
-                <w:sz w:val="20"/>
-                <w:szCs w:val="20"/>
-              </w:rPr>
-              <w:t>The requirements of all 3</w:t>
-            </w:r>
-            <w:r>
-              <w:rPr>
-                <w:rFonts w:cs="Arial" w:ascii="Calibri" w:hAnsi="Calibri"/>
-                <w:sz w:val="20"/>
-                <w:szCs w:val="20"/>
-                <w:vertAlign w:val="superscript"/>
-              </w:rPr>
-              <w:t>rd</w:t>
-            </w:r>
-            <w:r>
-              <w:rPr>
-                <w:rFonts w:cs="Arial" w:ascii="Calibri" w:hAnsi="Calibri"/>
-                <w:sz w:val="20"/>
-                <w:szCs w:val="20"/>
-              </w:rPr>
-              <w:t xml:space="preserve"> party components have been fulfilled.</w:t>
-            </w:r>
-          </w:p>
-          <w:p>
-            <w:pPr>
-              <w:pStyle w:val="Normal"/>
-              <w:spacing w:before="0" w:after="158"/>
-              <w:ind w:left="0" w:right="0" w:hanging="0"/>
-              <w:jc w:val="left"/>
-              <w:rPr>
-                <w:rFonts w:ascii="Calibri" w:hAnsi="Calibri"/>
-                <w:sz w:val="16"/>
-                <w:szCs w:val="16"/>
-              </w:rPr>
-            </w:pPr>
-            <w:r>
-              <w:rPr>
-                <w:rFonts w:cs="Arial" w:ascii="Calibri" w:hAnsi="Calibri"/>
-                <w:sz w:val="16"/>
-                <w:szCs w:val="16"/>
-              </w:rPr>
-              <w:t>(*) in case of Siemens components, delivery of Readme_OSS and source code delivery must be done by superordinated product</w:t>
-            </w:r>
-          </w:p>
-        </w:tc>
-        <w:tc>
-          <w:tcPr>
-            <w:tcW w:w="2881" w:type="dxa"/>
-            <w:tcBorders>
-              <w:top w:val="single" w:sz="4" w:space="0" w:color="000000"/>
-              <w:left w:val="single" w:sz="4" w:space="0" w:color="000000"/>
-              <w:bottom w:val="single" w:sz="4" w:space="0" w:color="000000"/>
-              <w:right w:val="single" w:sz="4" w:space="0" w:color="000000"/>
-              <w:insideH w:val="single" w:sz="4" w:space="0" w:color="000000"/>
-              <w:insideV w:val="single" w:sz="4" w:space="0" w:color="000000"/>
-            </w:tcBorders>
-            <w:shd w:fill="FFFFFF" w:val="clear"/>
-          </w:tcPr>
-          <w:p>
-            <w:pPr>
-              <w:pStyle w:val="Normal"/>
-              <w:spacing w:before="0" w:after="158"/>
-              <w:ind w:left="0" w:right="0" w:hanging="0"/>
-              <w:jc w:val="left"/>
-              <w:rPr>
-                <w:rFonts w:ascii="Calibri" w:hAnsi="Calibri"/>
-                <w:sz w:val="20"/>
-                <w:szCs w:val="20"/>
-              </w:rPr>
+              <w:rPr/>
             </w:pPr>
             <w:r>
               <w:fldChar w:fldCharType="begin">
@@ -596,43 +663,43 @@
               </w:fldChar>
             </w:r>
             <w:r>
-              <w:rPr>
-                <w:sz w:val="20"/>
-                <w:szCs w:val="20"/>
-                <w:rFonts w:ascii="Calibri" w:hAnsi="Calibri"/>
-              </w:rPr>
+              <w:rPr/>
               <w:instrText> FORMCHECKBOX </w:instrText>
             </w:r>
             <w:r>
-              <w:rPr>
-                <w:sz w:val="20"/>
-                <w:szCs w:val="20"/>
-                <w:rFonts w:ascii="Calibri" w:hAnsi="Calibri"/>
-              </w:rPr>
+              <w:rPr/>
               <w:fldChar w:fldCharType="separate"/>
             </w:r>
-            <w:bookmarkStart w:id="0" w:name="__Fieldmark__118_1137398933"/>
-            <w:bookmarkStart w:id="1" w:name="__Fieldmark__118_1137398933"/>
-            <w:bookmarkStart w:id="2" w:name="__Fieldmark__118_1137398933"/>
+            <w:bookmarkStart w:id="1" w:name="__Fieldmark__52_2119690868"/>
+            <w:bookmarkStart w:id="2" w:name="__Fieldmark__49_111612999"/>
+            <w:bookmarkStart w:id="3" w:name="__Fieldmark__41_459903821"/>
+            <w:bookmarkStart w:id="4" w:name="__Fieldmark__552_2806362936"/>
+            <w:bookmarkStart w:id="5" w:name="__Fieldmark__27_2683092876"/>
+            <w:bookmarkStart w:id="6" w:name="__Fieldmark__120_4282271555"/>
+            <w:bookmarkStart w:id="7" w:name="__Fieldmark__437_2806362936"/>
+            <w:bookmarkStart w:id="8" w:name="__Fieldmark__36_4120416817"/>
+            <w:bookmarkStart w:id="9" w:name="__Fieldmark__44_1861443027"/>
+            <w:bookmarkStart w:id="10" w:name="__Fieldmark__52_2119690868"/>
+            <w:bookmarkStart w:id="11" w:name="__Fieldmark__52_2119690868"/>
             <w:bookmarkEnd w:id="2"/>
-            <w:r>
-              <w:rPr>
-                <w:rFonts w:ascii="Calibri" w:hAnsi="Calibri"/>
-                <w:sz w:val="20"/>
-                <w:szCs w:val="20"/>
-              </w:rPr>
-            </w:r>
-            <w:r>
-              <w:rPr>
-                <w:sz w:val="20"/>
-                <w:szCs w:val="20"/>
-                <w:rFonts w:ascii="Calibri" w:hAnsi="Calibri"/>
-              </w:rPr>
+            <w:bookmarkEnd w:id="3"/>
+            <w:bookmarkEnd w:id="4"/>
+            <w:bookmarkEnd w:id="5"/>
+            <w:bookmarkEnd w:id="6"/>
+            <w:bookmarkEnd w:id="7"/>
+            <w:bookmarkEnd w:id="8"/>
+            <w:bookmarkEnd w:id="9"/>
+            <w:bookmarkEnd w:id="11"/>
+            <w:r>
+              <w:rPr/>
+            </w:r>
+            <w:r>
+              <w:rPr/>
               <w:fldChar w:fldCharType="end"/>
             </w:r>
             <w:r>
               <w:rPr>
-                <w:rFonts w:cs="Arial" w:ascii="Calibri" w:hAnsi="Calibri"/>
+                <w:rFonts w:cs="Arial"/>
                 <w:sz w:val="20"/>
                 <w:szCs w:val="20"/>
               </w:rPr>
@@ -651,43 +718,45 @@
               </w:fldChar>
             </w:r>
             <w:r>
-              <w:rPr>
-                <w:sz w:val="20"/>
-                <w:szCs w:val="20"/>
-                <w:rFonts w:cs="Arial" w:ascii="Calibri" w:hAnsi="Calibri"/>
-              </w:rPr>
+              <w:rPr/>
               <w:instrText> FORMCHECKBOX </w:instrText>
             </w:r>
             <w:r>
-              <w:rPr>
-                <w:sz w:val="20"/>
-                <w:szCs w:val="20"/>
-                <w:rFonts w:cs="Arial" w:ascii="Calibri" w:hAnsi="Calibri"/>
-              </w:rPr>
+              <w:rPr/>
               <w:fldChar w:fldCharType="separate"/>
             </w:r>
-            <w:bookmarkStart w:id="3" w:name="__Fieldmark__121_1137398933"/>
-            <w:bookmarkStart w:id="4" w:name="__Fieldmark__121_1137398933"/>
-            <w:bookmarkStart w:id="5" w:name="__Fieldmark__121_1137398933"/>
-            <w:bookmarkEnd w:id="5"/>
-            <w:r>
-              <w:rPr>
-                <w:rFonts w:cs="Arial" w:ascii="Calibri" w:hAnsi="Calibri"/>
-                <w:sz w:val="20"/>
-                <w:szCs w:val="20"/>
-              </w:rPr>
-            </w:r>
-            <w:r>
-              <w:rPr>
-                <w:sz w:val="20"/>
-                <w:szCs w:val="20"/>
-                <w:rFonts w:cs="Arial" w:ascii="Calibri" w:hAnsi="Calibri"/>
-              </w:rPr>
+            <w:bookmarkStart w:id="12" w:name="__Fieldmark__84_2119690868"/>
+            <w:bookmarkStart w:id="13" w:name="__Fieldmark__78_111612999"/>
+            <w:bookmarkStart w:id="14" w:name="__Fieldmark__64_459903821"/>
+            <w:bookmarkStart w:id="15" w:name="__Fieldmark__569_2806362936"/>
+            <w:bookmarkStart w:id="16" w:name="__Fieldmark__38_2683092876"/>
+            <w:bookmarkStart w:id="17" w:name="__Fieldmark__121_11373989334"/>
+            <w:bookmarkStart w:id="18" w:name="__Fieldmark__122_4282271555"/>
+            <w:bookmarkStart w:id="19" w:name="__Fieldmark__451_2806362936"/>
+            <w:bookmarkStart w:id="20" w:name="__Fieldmark__56_4120416817"/>
+            <w:bookmarkStart w:id="21" w:name="__Fieldmark__70_1861443027"/>
+            <w:bookmarkStart w:id="22" w:name="__Fieldmark__84_2119690868"/>
+            <w:bookmarkStart w:id="23" w:name="__Fieldmark__84_2119690868"/>
+            <w:bookmarkEnd w:id="13"/>
+            <w:bookmarkEnd w:id="14"/>
+            <w:bookmarkEnd w:id="15"/>
+            <w:bookmarkEnd w:id="16"/>
+            <w:bookmarkEnd w:id="17"/>
+            <w:bookmarkEnd w:id="18"/>
+            <w:bookmarkEnd w:id="19"/>
+            <w:bookmarkEnd w:id="20"/>
+            <w:bookmarkEnd w:id="21"/>
+            <w:bookmarkEnd w:id="23"/>
+            <w:r>
+              <w:rPr/>
+            </w:r>
+            <w:r>
+              <w:rPr/>
               <w:fldChar w:fldCharType="end"/>
             </w:r>
             <w:r>
               <w:rPr>
-                <w:rFonts w:cs="Arial" w:ascii="Calibri" w:hAnsi="Calibri"/>
+                <w:rFonts w:cs="Arial"/>
                 <w:sz w:val="20"/>
                 <w:szCs w:val="20"/>
               </w:rPr>
@@ -700,43 +769,15 @@
               <w:spacing w:before="0" w:after="158"/>
               <w:ind w:left="0" w:right="0" w:hanging="0"/>
               <w:jc w:val="left"/>
-              <w:rPr>
-                <w:rFonts w:ascii="Calibri" w:hAnsi="Calibri"/>
+              <w:rPr/>
+            </w:pPr>
+            <w:r>
+              <w:rPr>
+                <w:rFonts w:cs="Arial"/>
                 <w:sz w:val="20"/>
                 <w:szCs w:val="20"/>
               </w:rPr>
-            </w:pPr>
-            <w:r>
-              <w:rPr>
-                <w:rFonts w:cs="Arial" w:ascii="Calibri" w:hAnsi="Calibri"/>
-                <w:sz w:val="20"/>
-                <w:szCs w:val="20"/>
-              </w:rPr>
-              <w:t xml:space="preserve">There are remaining risks. For further detail see </w:t>
-            </w:r>
-            <w:r>
-              <w:rPr>
-                <w:rFonts w:cs="Arial" w:ascii="Calibri" w:hAnsi="Calibri"/>
-                <w:sz w:val="20"/>
-                <w:szCs w:val="20"/>
-              </w:rPr>
-              <w:t>[</w:t>
-            </w:r>
-            <w:r>
-              <w:rPr>
-                <w:rFonts w:cs="Arial" w:ascii="Calibri" w:hAnsi="Calibri"/>
-                <w:sz w:val="20"/>
-                <w:szCs w:val="20"/>
-              </w:rPr>
-              <w:t>1</w:t>
-            </w:r>
-            <w:r>
-              <w:rPr>
-                <w:rFonts w:cs="Arial" w:ascii="Calibri" w:hAnsi="Calibri"/>
-                <w:sz w:val="20"/>
-                <w:szCs w:val="20"/>
-              </w:rPr>
-              <w:t>]</w:t>
+              <w:t>There are remaining risks. For further detail see [1]</w:t>
             </w:r>
           </w:p>
         </w:tc>
@@ -750,15 +791,183 @@
       <w:r>
         <w:rPr/>
       </w:r>
-      <w:r>
-        <w:br w:type="page"/>
-      </w:r>
     </w:p>
     <w:p>
       <w:pPr>
         <w:pStyle w:val="Normal"/>
         <w:rPr/>
       </w:pPr>
+      <w:r>
+        <w:rPr/>
+      </w:r>
+    </w:p>
+    <w:p>
+      <w:pPr>
+        <w:pStyle w:val="TOAHeading"/>
+        <w:rPr/>
+      </w:pPr>
+      <w:r>
+        <w:rPr/>
+      </w:r>
+      <w:r>
+        <w:br w:type="page"/>
+      </w:r>
+    </w:p>
+    <w:p>
+      <w:pPr>
+        <w:pStyle w:val="TOAHeading"/>
+        <w:rPr/>
+      </w:pPr>
+      <w:r>
+        <w:rPr/>
+        <w:t>Table of Contents</w:t>
+      </w:r>
+    </w:p>
+    <w:p>
+      <w:pPr>
+        <w:pStyle w:val="Contents1"/>
+        <w:tabs>
+          <w:tab w:val="clear" w:pos="643"/>
+          <w:tab w:val="right" w:pos="9360" w:leader="dot"/>
+        </w:tabs>
+        <w:rPr/>
+      </w:pPr>
+      <w:r>
+        <w:fldChar w:fldCharType="begin"/>
+      </w:r>
+      <w:r>
+        <w:rPr>
+          <w:rStyle w:val="IndexLink"/>
+        </w:rPr>
+        <w:instrText> TOC \f \o "1-9" \h</w:instrText>
+      </w:r>
+      <w:r>
+        <w:rPr>
+          <w:rStyle w:val="IndexLink"/>
+        </w:rPr>
+        <w:fldChar w:fldCharType="separate"/>
+      </w:r>
+      <w:hyperlink w:anchor="__RefHeading___Toc185_2683092876">
+        <w:r>
+          <w:rPr>
+            <w:rStyle w:val="IndexLink"/>
+          </w:rPr>
+          <w:t>Third-Party Software Information</w:t>
+          <w:tab/>
+          <w:t>3</w:t>
+        </w:r>
+      </w:hyperlink>
+    </w:p>
+    <w:p>
+      <w:pPr>
+        <w:pStyle w:val="Contents1"/>
+        <w:tabs>
+          <w:tab w:val="clear" w:pos="643"/>
+          <w:tab w:val="right" w:pos="9360" w:leader="dot"/>
+        </w:tabs>
+        <w:rPr/>
+      </w:pPr>
+      <w:hyperlink w:anchor="__RefHeading___Toc187_2683092876">
+        <w:r>
+          <w:rPr>
+            <w:rStyle w:val="IndexLink"/>
+          </w:rPr>
+          <w:t>Open Source Software and/or other third-party software contained in this Product:</w:t>
+          <w:tab/>
+          <w:t>4</w:t>
+        </w:r>
+      </w:hyperlink>
+    </w:p>
+    <w:p>
+      <w:pPr>
+        <w:pStyle w:val="Heading1"/>
+        <w:rPr>
+          <w:rFonts w:eastAsia="" w:cs="Arial-BoldMT"/>
+          <w:b/>
+          <w:b/>
+          <w:bCs/>
+          <w:color w:val="000000"/>
+          <w:kern w:val="0"/>
+          <w:sz w:val="28"/>
+          <w:szCs w:val="28"/>
+          <w:lang w:val="en-GB" w:eastAsia="de-DE" w:bidi="ar-SA"/>
+        </w:rPr>
+      </w:pPr>
+      <w:r>
+        <w:rPr>
+          <w:rFonts w:eastAsia="" w:cs="Arial-BoldMT"/>
+          <w:b/>
+          <w:bCs/>
+          <w:color w:val="000000"/>
+          <w:kern w:val="0"/>
+          <w:sz w:val="28"/>
+          <w:szCs w:val="28"/>
+          <w:lang w:val="en-GB" w:eastAsia="de-DE" w:bidi="ar-SA"/>
+        </w:rPr>
+      </w:r>
+      <w:r>
+        <w:rPr>
+          <w:sz w:val="28"/>
+          <w:b/>
+          <w:kern w:val="0"/>
+          <w:szCs w:val="28"/>
+          <w:bCs/>
+          <w:rFonts w:eastAsia="" w:cs="Arial-BoldMT"/>
+        </w:rPr>
+        <w:fldChar w:fldCharType="end"/>
+      </w:r>
+    </w:p>
+    <w:p>
+      <w:pPr>
+        <w:pStyle w:val="Heading1"/>
+        <w:rPr>
+          <w:rFonts w:eastAsia="" w:cs="Arial-BoldMT"/>
+          <w:b/>
+          <w:b/>
+          <w:bCs/>
+          <w:color w:val="000000"/>
+          <w:kern w:val="0"/>
+          <w:sz w:val="28"/>
+          <w:szCs w:val="28"/>
+          <w:lang w:val="en-GB" w:eastAsia="de-DE" w:bidi="ar-SA"/>
+        </w:rPr>
+      </w:pPr>
+      <w:r>
+        <w:rPr>
+          <w:rFonts w:eastAsia="" w:cs="Arial-BoldMT"/>
+          <w:b/>
+          <w:bCs/>
+          <w:color w:val="000000"/>
+          <w:kern w:val="0"/>
+          <w:sz w:val="28"/>
+          <w:szCs w:val="28"/>
+          <w:lang w:val="en-GB" w:eastAsia="de-DE" w:bidi="ar-SA"/>
+        </w:rPr>
+      </w:r>
+      <w:r>
+        <w:br w:type="page"/>
+      </w:r>
+    </w:p>
+    <w:p>
+      <w:pPr>
+        <w:pStyle w:val="Heading1"/>
+        <w:rPr/>
+      </w:pPr>
+      <w:bookmarkStart w:id="24" w:name="__RefHeading___Toc185_2683092876"/>
+      <w:bookmarkEnd w:id="24"/>
+      <w:r>
+        <w:rPr>
+          <w:rFonts w:eastAsia="" w:cs="Arial-BoldMT"/>
+          <w:b/>
+          <w:bCs/>
+          <w:color w:val="000000"/>
+          <w:kern w:val="0"/>
+          <w:sz w:val="28"/>
+          <w:szCs w:val="28"/>
+          <w:lang w:val="en-GB" w:eastAsia="de-DE" w:bidi="ar-SA"/>
+        </w:rPr>
+        <w:t>Third-Party</w:t>
+      </w:r>
       <w:r>
         <w:rPr>
           <w:rFonts w:cs="Arial-BoldMT"/>
@@ -768,7 +977,44 @@
           <w:szCs w:val="28"/>
           <w:lang w:val="en-GB" w:eastAsia="de-DE"/>
         </w:rPr>
-        <w:t>Third-Party Software Information</w:t>
+        <w:t xml:space="preserve"> </w:t>
+      </w:r>
+      <w:r>
+        <w:rPr>
+          <w:rFonts w:eastAsia="" w:cs="Arial-BoldMT"/>
+          <w:b/>
+          <w:bCs/>
+          <w:color w:val="000000"/>
+          <w:kern w:val="0"/>
+          <w:sz w:val="28"/>
+          <w:szCs w:val="28"/>
+          <w:lang w:val="en-GB" w:eastAsia="de-DE" w:bidi="ar-SA"/>
+        </w:rPr>
+        <w:t>Software</w:t>
+      </w:r>
+      <w:r>
+        <w:rPr>
+          <w:rFonts w:cs="Arial-BoldMT"/>
+          <w:b/>
+          <w:bCs/>
+          <w:sz w:val="28"/>
+          <w:szCs w:val="28"/>
+          <w:lang w:val="en-GB" w:eastAsia="de-DE"/>
+        </w:rPr>
+        <w:t xml:space="preserve"> </w:t>
+      </w:r>
+      <w:r>
+        <w:rPr>
+          <w:rFonts w:eastAsia="" w:cs="Arial-BoldMT"/>
+          <w:b/>
+          <w:bCs/>
+          <w:color w:val="000000"/>
+          <w:kern w:val="0"/>
+          <w:sz w:val="28"/>
+          <w:szCs w:val="28"/>
+          <w:lang w:val="en-GB" w:eastAsia="de-DE" w:bidi="ar-SA"/>
+        </w:rPr>
+        <w:t>Information</w:t>
       </w:r>
     </w:p>
     <w:p>
@@ -813,9 +1059,11 @@
     </w:p>
     <w:p>
       <w:pPr>
-        <w:pStyle w:val="Normal"/>
+        <w:pStyle w:val="Heading1"/>
         <w:rPr/>
       </w:pPr>
+      <w:bookmarkStart w:id="25" w:name="__RefHeading___Toc187_2683092876"/>
+      <w:bookmarkEnd w:id="25"/>
       <w:r>
         <w:rPr>
           <w:rFonts w:cs="Arial-BoldMT"/>
@@ -929,7 +1177,7 @@
         <w:docPartGallery w:val="Page Numbers (Bottom of Page)"/>
         <w:docPartUnique w:val="true"/>
       </w:docPartObj>
-      <w:id w:val="935187778"/>
+      <w:id w:val="1156620737"/>
     </w:sdtPr>
     <w:sdtContent>
       <w:p>
@@ -952,7 +1200,7 @@
         </w:r>
         <w:r>
           <w:rPr/>
-          <w:t>3</w:t>
+          <w:t>4</w:t>
         </w:r>
         <w:r>
           <w:rPr/>
@@ -1544,9 +1792,10 @@
       <w:szCs w:val="16"/>
     </w:rPr>
   </w:style>
-  <w:style w:type="paragraph" w:styleId="ContentsHeading">
+  <w:style w:type="paragraph" w:styleId="TOAHeading">
     <w:name w:val="TOA Heading"/>
     <w:basedOn w:val="Heading"/>
+    <w:qFormat/>
     <w:pPr>
       <w:suppressLineNumbers/>
       <w:ind w:left="0" w:hanging="0"/>

</xml_diff>

<commit_message>
Finalizing features in #380
</commit_message>
<xml_diff>
--- a/backend/src/src-licenseinfo/src/main/resources/templateReport.docx
+++ b/backend/src/src-licenseinfo/src/main/resources/templateReport.docx
@@ -15,7 +15,6 @@
           <w:insideH w:val="single" w:sz="4" w:space="0" w:color="000000"/>
           <w:insideV w:val="single" w:sz="4" w:space="0" w:color="000000"/>
         </w:tblBorders>
-        <w:shd w:fill="00B050" w:val="clear"/>
         <w:tblCellMar>
           <w:top w:w="0" w:type="dxa"/>
           <w:left w:w="108" w:type="dxa"/>
@@ -400,7 +399,7 @@
                 <w:szCs w:val="22"/>
                 <w:rFonts w:cs="Arial"/>
               </w:rPr>
-              <w:t>2018-10-31</w:t>
+              <w:t>2018-11-04</w:t>
             </w:r>
             <w:r>
               <w:rPr>
@@ -648,10 +647,12 @@
               <w:rPr/>
               <w:fldChar w:fldCharType="separate"/>
             </w:r>
-            <w:bookmarkStart w:id="1" w:name="__Fieldmark__202_693472701"/>
+            <w:bookmarkStart w:id="1" w:name="__Fieldmark__430_2376387130"/>
             <w:bookmarkStart w:id="2" w:name="__Fieldmark__202_693472701"/>
-            <w:bookmarkStart w:id="3" w:name="__Fieldmark__202_693472701"/>
-            <w:bookmarkEnd w:id="3"/>
+            <w:bookmarkStart w:id="3" w:name="__Fieldmark__430_2376387130"/>
+            <w:bookmarkStart w:id="4" w:name="__Fieldmark__430_2376387130"/>
+            <w:bookmarkEnd w:id="2"/>
+            <w:bookmarkEnd w:id="4"/>
             <w:r>
               <w:rPr/>
             </w:r>
@@ -687,21 +688,21 @@
               <w:rPr/>
               <w:fldChar w:fldCharType="separate"/>
             </w:r>
-            <w:bookmarkStart w:id="4" w:name="__Fieldmark__240_693472701"/>
-            <w:bookmarkStart w:id="5" w:name="__Fieldmark__90_3681762000"/>
-            <w:bookmarkStart w:id="6" w:name="__Fieldmark__78_111612999"/>
-            <w:bookmarkStart w:id="7" w:name="__Fieldmark__64_459903821"/>
-            <w:bookmarkStart w:id="8" w:name="__Fieldmark__569_2806362936"/>
-            <w:bookmarkStart w:id="9" w:name="__Fieldmark__38_2683092876"/>
-            <w:bookmarkStart w:id="10" w:name="__Fieldmark__121_11373989334"/>
-            <w:bookmarkStart w:id="11" w:name="__Fieldmark__122_4282271555"/>
-            <w:bookmarkStart w:id="12" w:name="__Fieldmark__451_2806362936"/>
-            <w:bookmarkStart w:id="13" w:name="__Fieldmark__56_4120416817"/>
-            <w:bookmarkStart w:id="14" w:name="__Fieldmark__70_1861443027"/>
-            <w:bookmarkStart w:id="15" w:name="__Fieldmark__84_2119690868"/>
-            <w:bookmarkStart w:id="16" w:name="__Fieldmark__240_693472701"/>
+            <w:bookmarkStart w:id="5" w:name="__Fieldmark__471_2376387130"/>
+            <w:bookmarkStart w:id="6" w:name="__Fieldmark__90_3681762000"/>
+            <w:bookmarkStart w:id="7" w:name="__Fieldmark__78_111612999"/>
+            <w:bookmarkStart w:id="8" w:name="__Fieldmark__64_459903821"/>
+            <w:bookmarkStart w:id="9" w:name="__Fieldmark__569_2806362936"/>
+            <w:bookmarkStart w:id="10" w:name="__Fieldmark__38_2683092876"/>
+            <w:bookmarkStart w:id="11" w:name="__Fieldmark__121_11373989334"/>
+            <w:bookmarkStart w:id="12" w:name="__Fieldmark__122_4282271555"/>
+            <w:bookmarkStart w:id="13" w:name="__Fieldmark__451_2806362936"/>
+            <w:bookmarkStart w:id="14" w:name="__Fieldmark__56_4120416817"/>
+            <w:bookmarkStart w:id="15" w:name="__Fieldmark__70_1861443027"/>
+            <w:bookmarkStart w:id="16" w:name="__Fieldmark__84_2119690868"/>
             <w:bookmarkStart w:id="17" w:name="__Fieldmark__240_693472701"/>
-            <w:bookmarkEnd w:id="5"/>
+            <w:bookmarkStart w:id="18" w:name="__Fieldmark__471_2376387130"/>
+            <w:bookmarkStart w:id="19" w:name="__Fieldmark__471_2376387130"/>
             <w:bookmarkEnd w:id="6"/>
             <w:bookmarkEnd w:id="7"/>
             <w:bookmarkEnd w:id="8"/>
@@ -712,7 +713,9 @@
             <w:bookmarkEnd w:id="13"/>
             <w:bookmarkEnd w:id="14"/>
             <w:bookmarkEnd w:id="15"/>
+            <w:bookmarkEnd w:id="16"/>
             <w:bookmarkEnd w:id="17"/>
+            <w:bookmarkEnd w:id="19"/>
             <w:r>
               <w:rPr/>
             </w:r>
@@ -760,7 +763,7 @@
     </w:p>
     <w:p>
       <w:pPr>
-        <w:pStyle w:val="ContentsHeading"/>
+        <w:pStyle w:val="TOAHeading"/>
         <w:rPr/>
       </w:pPr>
       <w:r>
@@ -1180,85 +1183,37 @@
         <w:rPr/>
         <w:fldChar w:fldCharType="end"/>
       </w:r>
-      <w:r>
-        <w:br w:type="page"/>
-      </w:r>
     </w:p>
     <w:p>
       <w:pPr>
         <w:pStyle w:val="Heading1"/>
-        <w:rPr/>
-      </w:pPr>
-      <w:bookmarkStart w:id="18" w:name="__RefHeading___Toc105_693472701"/>
-      <w:bookmarkEnd w:id="18"/>
-      <w:r>
-        <w:rPr/>
-        <w:t>Conclusions</w:t>
-      </w:r>
-    </w:p>
-    <w:p>
-      <w:pPr>
-        <w:pStyle w:val="Heading2"/>
-        <w:rPr/>
-      </w:pPr>
-      <w:bookmarkStart w:id="19" w:name="__RefHeading___Toc107_693472701"/>
-      <w:bookmarkEnd w:id="19"/>
-      <w:r>
-        <w:rPr/>
-        <w:t>Summary</w:t>
-      </w:r>
-    </w:p>
-    <w:p>
-      <w:pPr>
-        <w:pStyle w:val="TextBody"/>
-        <w:rPr/>
-      </w:pPr>
-      <w:r>
-        <w:rPr/>
-      </w:r>
-    </w:p>
-    <w:p>
-      <w:pPr>
-        <w:pStyle w:val="Heading2"/>
-        <w:rPr/>
-      </w:pPr>
-      <w:bookmarkStart w:id="20" w:name="__RefHeading___Toc109_693472701"/>
-      <w:bookmarkEnd w:id="20"/>
-      <w:r>
-        <w:rPr/>
-        <w:t>Issue</w:t>
-      </w:r>
-      <w:r>
-        <w:rPr/>
-        <w:t>s</w:t>
-      </w:r>
-      <w:r>
-        <w:rPr/>
-        <w:t xml:space="preserve"> not Considered</w:t>
-      </w:r>
-    </w:p>
-    <w:p>
-      <w:pPr>
-        <w:pStyle w:val="TextBody"/>
-        <w:rPr/>
-      </w:pPr>
-      <w:r>
-        <w:rPr/>
-        <w:t>The following issues are the responsibility of project management and are not covered by this 3rd party software clearing report:</w:t>
-      </w:r>
-    </w:p>
-    <w:p>
-      <w:pPr>
-        <w:pStyle w:val="TextBody"/>
         <w:numPr>
           <w:ilvl w:val="0"/>
           <w:numId w:val="2"/>
         </w:numPr>
         <w:rPr/>
       </w:pPr>
-      <w:r>
-        <w:rPr/>
-        <w:t>Export restrictions</w:t>
+      <w:bookmarkStart w:id="20" w:name="__RefHeading___Toc105_693472701"/>
+      <w:bookmarkEnd w:id="20"/>
+      <w:r>
+        <w:rPr/>
+        <w:t>Conclusions</w:t>
+      </w:r>
+    </w:p>
+    <w:p>
+      <w:pPr>
+        <w:pStyle w:val="Heading2"/>
+        <w:numPr>
+          <w:ilvl w:val="1"/>
+          <w:numId w:val="2"/>
+        </w:numPr>
+        <w:rPr/>
+      </w:pPr>
+      <w:bookmarkStart w:id="21" w:name="__RefHeading___Toc107_693472701"/>
+      <w:bookmarkEnd w:id="21"/>
+      <w:r>
+        <w:rPr/>
+        <w:t>Summary</w:t>
       </w:r>
     </w:p>
     <w:p>
@@ -1266,111 +1221,40 @@
         <w:pStyle w:val="TextBody"/>
         <w:numPr>
           <w:ilvl w:val="0"/>
+          <w:numId w:val="0"/>
+        </w:numPr>
+        <w:ind w:left="0" w:hanging="0"/>
+        <w:rPr/>
+      </w:pPr>
+      <w:r>
+        <w:rPr/>
+        <w:t>$clearing-summary-text</w:t>
+      </w:r>
+    </w:p>
+    <w:p>
+      <w:pPr>
+        <w:pStyle w:val="Heading2"/>
+        <w:numPr>
+          <w:ilvl w:val="1"/>
           <w:numId w:val="2"/>
         </w:numPr>
         <w:rPr/>
       </w:pPr>
-      <w:r>
-        <w:rPr/>
-        <w:t>Security issues</w:t>
+      <w:bookmarkStart w:id="22" w:name="__RefHeading___Toc109_693472701"/>
+      <w:bookmarkEnd w:id="22"/>
+      <w:r>
+        <w:rPr/>
+        <w:t>Issues not Considered</w:t>
       </w:r>
     </w:p>
     <w:p>
       <w:pPr>
         <w:pStyle w:val="TextBody"/>
-        <w:numPr>
-          <w:ilvl w:val="0"/>
-          <w:numId w:val="2"/>
-        </w:numPr>
-        <w:rPr/>
-      </w:pPr>
-      <w:r>
-        <w:rPr/>
-        <w:t xml:space="preserve">Patent issues </w:t>
-      </w:r>
-    </w:p>
-    <w:p>
-      <w:pPr>
-        <w:pStyle w:val="TextBody"/>
-        <w:numPr>
-          <w:ilvl w:val="0"/>
-          <w:numId w:val="2"/>
-        </w:numPr>
-        <w:rPr/>
-      </w:pPr>
-      <w:r>
-        <w:rPr/>
-        <w:t>Product safety</w:t>
-      </w:r>
-    </w:p>
-    <w:p>
-      <w:pPr>
-        <w:pStyle w:val="TextBody"/>
-        <w:numPr>
-          <w:ilvl w:val="0"/>
-          <w:numId w:val="2"/>
-        </w:numPr>
-        <w:rPr/>
-      </w:pPr>
-      <w:r>
-        <w:rPr/>
-        <w:t xml:space="preserve">Product liability </w:t>
-      </w:r>
-    </w:p>
-    <w:p>
-      <w:pPr>
-        <w:pStyle w:val="TextBody"/>
-        <w:rPr/>
-      </w:pPr>
-      <w:r>
-        <w:rPr/>
-        <w:t>If during component/product clearing any notice on export or patent issues is found in the license agreements, it is included in this clearing report.</w:t>
-      </w:r>
-    </w:p>
-    <w:p>
-      <w:pPr>
-        <w:pStyle w:val="Heading2"/>
-        <w:rPr/>
-      </w:pPr>
-      <w:bookmarkStart w:id="21" w:name="__RefHeading___Toc111_693472701"/>
-      <w:bookmarkEnd w:id="21"/>
-      <w:r>
-        <w:rPr/>
-        <w:t>Obligations to be Fulfilled</w:t>
-      </w:r>
-    </w:p>
-    <w:p>
-      <w:pPr>
-        <w:pStyle w:val="TextBody"/>
-        <w:rPr/>
-      </w:pPr>
-      <w:r>
-        <w:rPr/>
-        <w:t>$obligations-to-be-fulfilled</w:t>
-      </w:r>
-    </w:p>
-    <w:p>
-      <w:pPr>
-        <w:pStyle w:val="Heading2"/>
-        <w:rPr/>
-      </w:pPr>
-      <w:bookmarkStart w:id="22" w:name="__RefHeading___Toc113_693472701"/>
-      <w:bookmarkEnd w:id="22"/>
-      <w:r>
-        <w:rPr/>
-        <w:t>Remaining Risks</w:t>
-      </w:r>
-    </w:p>
-    <w:p>
-      <w:pPr>
-        <w:pStyle w:val="Heading3"/>
-        <w:rPr/>
-      </w:pPr>
-      <w:bookmarkStart w:id="23" w:name="__RefHeading___Toc115_693472701"/>
-      <w:bookmarkEnd w:id="23"/>
-      <w:r>
-        <w:rPr/>
-        <w:t>General Risks relating to OSS</w:t>
+        <w:rPr/>
+      </w:pPr>
+      <w:r>
+        <w:rPr/>
+        <w:t>The following issues are the responsibility of project management and are not covered by this 3rd party software clearing report:</w:t>
       </w:r>
     </w:p>
     <w:p>
@@ -1384,6 +1268,148 @@
       </w:pPr>
       <w:r>
         <w:rPr/>
+        <w:t>Export restrictions</w:t>
+      </w:r>
+    </w:p>
+    <w:p>
+      <w:pPr>
+        <w:pStyle w:val="TextBody"/>
+        <w:numPr>
+          <w:ilvl w:val="0"/>
+          <w:numId w:val="3"/>
+        </w:numPr>
+        <w:rPr/>
+      </w:pPr>
+      <w:r>
+        <w:rPr/>
+        <w:t>Security issues</w:t>
+      </w:r>
+    </w:p>
+    <w:p>
+      <w:pPr>
+        <w:pStyle w:val="TextBody"/>
+        <w:numPr>
+          <w:ilvl w:val="0"/>
+          <w:numId w:val="3"/>
+        </w:numPr>
+        <w:rPr/>
+      </w:pPr>
+      <w:r>
+        <w:rPr/>
+        <w:t xml:space="preserve">Patent issues </w:t>
+      </w:r>
+    </w:p>
+    <w:p>
+      <w:pPr>
+        <w:pStyle w:val="TextBody"/>
+        <w:numPr>
+          <w:ilvl w:val="0"/>
+          <w:numId w:val="3"/>
+        </w:numPr>
+        <w:rPr/>
+      </w:pPr>
+      <w:r>
+        <w:rPr/>
+        <w:t>Product safety</w:t>
+      </w:r>
+    </w:p>
+    <w:p>
+      <w:pPr>
+        <w:pStyle w:val="TextBody"/>
+        <w:numPr>
+          <w:ilvl w:val="0"/>
+          <w:numId w:val="3"/>
+        </w:numPr>
+        <w:rPr/>
+      </w:pPr>
+      <w:r>
+        <w:rPr/>
+        <w:t xml:space="preserve">Product liability </w:t>
+      </w:r>
+    </w:p>
+    <w:p>
+      <w:pPr>
+        <w:pStyle w:val="TextBody"/>
+        <w:rPr/>
+      </w:pPr>
+      <w:r>
+        <w:rPr/>
+        <w:t>If during component/product clearing any notice on export or patent issues is found in the license agreements, it is included in this clearing report.</w:t>
+      </w:r>
+    </w:p>
+    <w:p>
+      <w:pPr>
+        <w:pStyle w:val="Heading2"/>
+        <w:numPr>
+          <w:ilvl w:val="1"/>
+          <w:numId w:val="2"/>
+        </w:numPr>
+        <w:rPr/>
+      </w:pPr>
+      <w:bookmarkStart w:id="23" w:name="__RefHeading___Toc111_693472701"/>
+      <w:bookmarkEnd w:id="23"/>
+      <w:r>
+        <w:rPr/>
+        <w:t>Obligations to be Fulfilled</w:t>
+      </w:r>
+    </w:p>
+    <w:p>
+      <w:pPr>
+        <w:pStyle w:val="TextBody"/>
+        <w:rPr/>
+      </w:pPr>
+      <w:r>
+        <w:rPr/>
+        <w:t>$obligations-</w:t>
+      </w:r>
+      <w:r>
+        <w:rPr/>
+        <w:t>text</w:t>
+      </w:r>
+    </w:p>
+    <w:p>
+      <w:pPr>
+        <w:pStyle w:val="Heading2"/>
+        <w:numPr>
+          <w:ilvl w:val="1"/>
+          <w:numId w:val="2"/>
+        </w:numPr>
+        <w:rPr/>
+      </w:pPr>
+      <w:bookmarkStart w:id="24" w:name="__RefHeading___Toc113_693472701"/>
+      <w:bookmarkEnd w:id="24"/>
+      <w:r>
+        <w:rPr/>
+        <w:t>Remaining Risks</w:t>
+      </w:r>
+    </w:p>
+    <w:p>
+      <w:pPr>
+        <w:pStyle w:val="Heading3"/>
+        <w:numPr>
+          <w:ilvl w:val="2"/>
+          <w:numId w:val="2"/>
+        </w:numPr>
+        <w:rPr/>
+      </w:pPr>
+      <w:bookmarkStart w:id="25" w:name="__RefHeading___Toc115_693472701"/>
+      <w:bookmarkEnd w:id="25"/>
+      <w:r>
+        <w:rPr/>
+        <w:t>General Risks relating to OSS</w:t>
+      </w:r>
+    </w:p>
+    <w:p>
+      <w:pPr>
+        <w:pStyle w:val="TextBody"/>
+        <w:numPr>
+          <w:ilvl w:val="0"/>
+          <w:numId w:val="4"/>
+        </w:numPr>
+        <w:rPr/>
+      </w:pPr>
+      <w:r>
+        <w:rPr/>
         <w:t xml:space="preserve">Termination/Revocation: </w:t>
       </w:r>
     </w:p>
@@ -1407,7 +1433,7 @@
         <w:pStyle w:val="TextBody"/>
         <w:numPr>
           <w:ilvl w:val="0"/>
-          <w:numId w:val="3"/>
+          <w:numId w:val="4"/>
         </w:numPr>
         <w:rPr/>
       </w:pPr>
@@ -1436,7 +1462,7 @@
         <w:pStyle w:val="TextBody"/>
         <w:numPr>
           <w:ilvl w:val="0"/>
-          <w:numId w:val="3"/>
+          <w:numId w:val="4"/>
         </w:numPr>
         <w:rPr/>
       </w:pPr>
@@ -1465,7 +1491,7 @@
         <w:pStyle w:val="TextBody"/>
         <w:numPr>
           <w:ilvl w:val="0"/>
-          <w:numId w:val="3"/>
+          <w:numId w:val="4"/>
         </w:numPr>
         <w:rPr/>
       </w:pPr>
@@ -1492,10 +1518,14 @@
     <w:p>
       <w:pPr>
         <w:pStyle w:val="Heading3"/>
-        <w:rPr/>
-      </w:pPr>
-      <w:bookmarkStart w:id="24" w:name="__RefHeading___Toc117_693472701"/>
-      <w:bookmarkEnd w:id="24"/>
+        <w:numPr>
+          <w:ilvl w:val="2"/>
+          <w:numId w:val="2"/>
+        </w:numPr>
+        <w:rPr/>
+      </w:pPr>
+      <w:bookmarkStart w:id="26" w:name="__RefHeading___Toc117_693472701"/>
+      <w:bookmarkEnd w:id="26"/>
       <w:r>
         <w:rPr/>
         <w:t>Specific Risks relating to OSS</w:t>
@@ -1520,15 +1550,15 @@
         </w:tblCellMar>
       </w:tblPr>
       <w:tblGrid>
-        <w:gridCol w:w="2606"/>
+        <w:gridCol w:w="2605"/>
         <w:gridCol w:w="2432"/>
-        <w:gridCol w:w="4934"/>
+        <w:gridCol w:w="4935"/>
       </w:tblGrid>
       <w:tr>
         <w:trPr/>
         <w:tc>
           <w:tcPr>
-            <w:tcW w:w="2606" w:type="dxa"/>
+            <w:tcW w:w="2605" w:type="dxa"/>
             <w:tcBorders>
               <w:top w:val="single" w:sz="4" w:space="0" w:color="000000"/>
               <w:left w:val="single" w:sz="4" w:space="0" w:color="000000"/>
@@ -1632,7 +1662,7 @@
         </w:tc>
         <w:tc>
           <w:tcPr>
-            <w:tcW w:w="4934" w:type="dxa"/>
+            <w:tcW w:w="4935" w:type="dxa"/>
             <w:tcBorders>
               <w:top w:val="single" w:sz="4" w:space="0" w:color="000000"/>
               <w:left w:val="single" w:sz="4" w:space="0" w:color="000000"/>
@@ -1693,15 +1723,20 @@
       </w:pPr>
       <w:r>
         <w:rPr/>
+        <w:t>$special-risks-oss-addition-text</w:t>
       </w:r>
     </w:p>
     <w:p>
       <w:pPr>
         <w:pStyle w:val="Heading3"/>
-        <w:rPr/>
-      </w:pPr>
-      <w:bookmarkStart w:id="25" w:name="__RefHeading___Toc119_693472701"/>
-      <w:bookmarkEnd w:id="25"/>
+        <w:numPr>
+          <w:ilvl w:val="2"/>
+          <w:numId w:val="2"/>
+        </w:numPr>
+        <w:rPr/>
+      </w:pPr>
+      <w:bookmarkStart w:id="27" w:name="__RefHeading___Toc119_693472701"/>
+      <w:bookmarkEnd w:id="27"/>
       <w:r>
         <w:rPr/>
         <w:t>General risks relating to commercial 3rd party software</w:t>
@@ -1714,15 +1749,20 @@
       </w:pPr>
       <w:r>
         <w:rPr/>
+        <w:t>$general-risks-3rd-party-text</w:t>
       </w:r>
     </w:p>
     <w:p>
       <w:pPr>
         <w:pStyle w:val="Heading3"/>
-        <w:rPr/>
-      </w:pPr>
-      <w:bookmarkStart w:id="26" w:name="__RefHeading___Toc121_693472701"/>
-      <w:bookmarkEnd w:id="26"/>
+        <w:numPr>
+          <w:ilvl w:val="2"/>
+          <w:numId w:val="2"/>
+        </w:numPr>
+        <w:rPr/>
+      </w:pPr>
+      <w:bookmarkStart w:id="28" w:name="__RefHeading___Toc121_693472701"/>
+      <w:bookmarkEnd w:id="28"/>
       <w:r>
         <w:rPr/>
         <w:t>Specific risks relating to commercial 3rd party software</w:t>
@@ -1735,15 +1775,20 @@
       </w:pPr>
       <w:r>
         <w:rPr/>
+        <w:t>$special-risks-3rd-party-text</w:t>
       </w:r>
     </w:p>
     <w:p>
       <w:pPr>
         <w:pStyle w:val="Heading1"/>
-        <w:rPr/>
-      </w:pPr>
-      <w:bookmarkStart w:id="27" w:name="__RefHeading___Toc123_693472701"/>
-      <w:bookmarkEnd w:id="27"/>
+        <w:numPr>
+          <w:ilvl w:val="0"/>
+          <w:numId w:val="2"/>
+        </w:numPr>
+        <w:rPr/>
+      </w:pPr>
+      <w:bookmarkStart w:id="29" w:name="__RefHeading___Toc123_693472701"/>
+      <w:bookmarkEnd w:id="29"/>
       <w:r>
         <w:rPr/>
         <w:t>Product Overview</w:t>
@@ -1752,10 +1797,14 @@
     <w:p>
       <w:pPr>
         <w:pStyle w:val="Heading2"/>
-        <w:rPr/>
-      </w:pPr>
-      <w:bookmarkStart w:id="28" w:name="__RefHeading___Toc127_693472701"/>
-      <w:bookmarkEnd w:id="28"/>
+        <w:numPr>
+          <w:ilvl w:val="1"/>
+          <w:numId w:val="2"/>
+        </w:numPr>
+        <w:rPr/>
+      </w:pPr>
+      <w:bookmarkStart w:id="30" w:name="__RefHeading___Toc127_693472701"/>
+      <w:bookmarkEnd w:id="30"/>
       <w:r>
         <w:rPr/>
         <w:t>Product description</w:t>
@@ -1774,10 +1823,14 @@
     <w:p>
       <w:pPr>
         <w:pStyle w:val="Heading2"/>
-        <w:rPr/>
-      </w:pPr>
-      <w:bookmarkStart w:id="29" w:name="__RefHeading___Toc129_693472701"/>
-      <w:bookmarkEnd w:id="29"/>
+        <w:numPr>
+          <w:ilvl w:val="1"/>
+          <w:numId w:val="2"/>
+        </w:numPr>
+        <w:rPr/>
+      </w:pPr>
+      <w:bookmarkStart w:id="31" w:name="__RefHeading___Toc129_693472701"/>
+      <w:bookmarkEnd w:id="31"/>
       <w:r>
         <w:rPr/>
         <w:t>Delivery Channels</w:t>
@@ -1790,15 +1843,20 @@
       </w:pPr>
       <w:r>
         <w:rPr/>
+        <w:t>$delivery-channels-text</w:t>
       </w:r>
     </w:p>
     <w:p>
       <w:pPr>
         <w:pStyle w:val="Heading2"/>
-        <w:rPr/>
-      </w:pPr>
-      <w:bookmarkStart w:id="30" w:name="__RefHeading___Toc131_693472701"/>
-      <w:bookmarkEnd w:id="30"/>
+        <w:numPr>
+          <w:ilvl w:val="1"/>
+          <w:numId w:val="2"/>
+        </w:numPr>
+        <w:rPr/>
+      </w:pPr>
+      <w:bookmarkStart w:id="32" w:name="__RefHeading___Toc131_693472701"/>
+      <w:bookmarkEnd w:id="32"/>
       <w:r>
         <w:rPr/>
         <w:t>Development Details</w:t>
@@ -1817,10 +1875,14 @@
     <w:p>
       <w:pPr>
         <w:pStyle w:val="Heading2"/>
-        <w:rPr/>
-      </w:pPr>
-      <w:bookmarkStart w:id="31" w:name="__RefHeading___Toc133_693472701"/>
-      <w:bookmarkEnd w:id="31"/>
+        <w:numPr>
+          <w:ilvl w:val="1"/>
+          <w:numId w:val="2"/>
+        </w:numPr>
+        <w:rPr/>
+      </w:pPr>
+      <w:bookmarkStart w:id="33" w:name="__RefHeading___Toc133_693472701"/>
+      <w:bookmarkEnd w:id="33"/>
       <w:r>
         <w:rPr/>
         <w:t>Overview 3rd party components/services/artifacts</w:t>
@@ -1848,9 +1910,9 @@
         <w:gridCol w:w="1662"/>
         <w:gridCol w:w="1662"/>
         <w:gridCol w:w="1662"/>
+        <w:gridCol w:w="1663"/>
         <w:gridCol w:w="1662"/>
-        <w:gridCol w:w="1662"/>
-        <w:gridCol w:w="1662"/>
+        <w:gridCol w:w="1660"/>
       </w:tblGrid>
       <w:tr>
         <w:trPr/>
@@ -2014,7 +2076,7 @@
         </w:tc>
         <w:tc>
           <w:tcPr>
-            <w:tcW w:w="1662" w:type="dxa"/>
+            <w:tcW w:w="1663" w:type="dxa"/>
             <w:tcBorders>
               <w:top w:val="single" w:sz="4" w:space="0" w:color="000000"/>
               <w:left w:val="single" w:sz="4" w:space="0" w:color="000000"/>
@@ -2120,7 +2182,7 @@
         </w:tc>
         <w:tc>
           <w:tcPr>
-            <w:tcW w:w="1662" w:type="dxa"/>
+            <w:tcW w:w="1660" w:type="dxa"/>
             <w:tcBorders>
               <w:top w:val="single" w:sz="4" w:space="0" w:color="000000"/>
               <w:left w:val="single" w:sz="4" w:space="0" w:color="000000"/>
@@ -2187,10 +2249,14 @@
     <w:p>
       <w:pPr>
         <w:pStyle w:val="Heading1"/>
-        <w:rPr/>
-      </w:pPr>
-      <w:bookmarkStart w:id="32" w:name="__RefHeading___Toc125_693472701"/>
-      <w:bookmarkEnd w:id="32"/>
+        <w:numPr>
+          <w:ilvl w:val="0"/>
+          <w:numId w:val="2"/>
+        </w:numPr>
+        <w:rPr/>
+      </w:pPr>
+      <w:bookmarkStart w:id="34" w:name="__RefHeading___Toc125_693472701"/>
+      <w:bookmarkEnd w:id="34"/>
       <w:r>
         <w:rPr/>
         <w:t>Obligations</w:t>
@@ -2209,10 +2275,14 @@
     <w:p>
       <w:pPr>
         <w:pStyle w:val="Heading2"/>
-        <w:rPr/>
-      </w:pPr>
-      <w:bookmarkStart w:id="33" w:name="__RefHeading___Toc135_693472701"/>
-      <w:bookmarkEnd w:id="33"/>
+        <w:numPr>
+          <w:ilvl w:val="1"/>
+          <w:numId w:val="2"/>
+        </w:numPr>
+        <w:rPr/>
+      </w:pPr>
+      <w:bookmarkStart w:id="35" w:name="__RefHeading___Toc135_693472701"/>
+      <w:bookmarkEnd w:id="35"/>
       <w:r>
         <w:rPr/>
         <w:t>Common Rules</w:t>
@@ -2221,10 +2291,14 @@
     <w:p>
       <w:pPr>
         <w:pStyle w:val="Heading2"/>
-        <w:rPr/>
-      </w:pPr>
-      <w:bookmarkStart w:id="34" w:name="__RefHeading___Toc137_693472701"/>
-      <w:bookmarkEnd w:id="34"/>
+        <w:numPr>
+          <w:ilvl w:val="1"/>
+          <w:numId w:val="2"/>
+        </w:numPr>
+        <w:rPr/>
+      </w:pPr>
+      <w:bookmarkStart w:id="36" w:name="__RefHeading___Toc137_693472701"/>
+      <w:bookmarkEnd w:id="36"/>
       <w:r>
         <w:rPr/>
         <w:t>Additional Requirements</w:t>
@@ -2232,11 +2306,34 @@
     </w:p>
     <w:p>
       <w:pPr>
+        <w:pStyle w:val="TextBody"/>
+        <w:numPr>
+          <w:ilvl w:val="0"/>
+          <w:numId w:val="0"/>
+        </w:numPr>
+        <w:ind w:left="0" w:hanging="0"/>
+        <w:rPr/>
+      </w:pPr>
+      <w:r>
+        <w:rPr/>
+        <w:t>$remarks-additional-requirements-</w:t>
+      </w:r>
+      <w:r>
+        <w:rPr/>
+        <w:t>text</w:t>
+      </w:r>
+    </w:p>
+    <w:p>
+      <w:pPr>
         <w:pStyle w:val="Heading2"/>
-        <w:rPr/>
-      </w:pPr>
-      <w:bookmarkStart w:id="35" w:name="__RefHeading___Toc139_693472701"/>
-      <w:bookmarkEnd w:id="35"/>
+        <w:numPr>
+          <w:ilvl w:val="1"/>
+          <w:numId w:val="2"/>
+        </w:numPr>
+        <w:rPr/>
+      </w:pPr>
+      <w:bookmarkStart w:id="37" w:name="__RefHeading___Toc139_693472701"/>
+      <w:bookmarkEnd w:id="37"/>
       <w:r>
         <w:rPr/>
         <w:t>Disclosure Document</w:t>
@@ -2245,10 +2342,14 @@
     <w:p>
       <w:pPr>
         <w:pStyle w:val="Heading2"/>
-        <w:rPr/>
-      </w:pPr>
-      <w:bookmarkStart w:id="36" w:name="__RefHeading___Toc141_693472701"/>
-      <w:bookmarkEnd w:id="36"/>
+        <w:numPr>
+          <w:ilvl w:val="1"/>
+          <w:numId w:val="2"/>
+        </w:numPr>
+        <w:rPr/>
+      </w:pPr>
+      <w:bookmarkStart w:id="38" w:name="__RefHeading___Toc141_693472701"/>
+      <w:bookmarkEnd w:id="38"/>
       <w:r>
         <w:rPr/>
         <w:t>Build Instructions</w:t>
@@ -2257,11 +2358,15 @@
     <w:p>
       <w:pPr>
         <w:pStyle w:val="Heading2"/>
+        <w:numPr>
+          <w:ilvl w:val="1"/>
+          <w:numId w:val="2"/>
+        </w:numPr>
         <w:spacing w:before="200" w:after="120"/>
         <w:rPr/>
       </w:pPr>
-      <w:bookmarkStart w:id="37" w:name="__RefHeading___Toc143_693472701"/>
-      <w:bookmarkEnd w:id="37"/>
+      <w:bookmarkStart w:id="39" w:name="__RefHeading___Toc143_693472701"/>
+      <w:bookmarkEnd w:id="39"/>
       <w:r>
         <w:rPr/>
         <w:t>Source Code Bundle</w:t>
@@ -2276,6 +2381,7 @@
       <w:pgNumType w:fmt="decimal"/>
       <w:formProt w:val="false"/>
       <w:textDirection w:val="lrTb"/>
+      <w:docGrid w:type="default" w:linePitch="100" w:charSpace="0"/>
     </w:sectPr>
   </w:body>
 </w:document>
@@ -2307,7 +2413,7 @@
     </w:r>
     <w:r>
       <w:rPr/>
-      <w:t>5</w:t>
+      <w:t>2</w:t>
     </w:r>
     <w:r>
       <w:rPr/>
@@ -2315,11 +2421,7 @@
     </w:r>
     <w:r>
       <w:rPr/>
-      <w:t xml:space="preserve"> </w:t>
-    </w:r>
-    <w:r>
-      <w:rPr/>
-      <w:t xml:space="preserve">of </w:t>
+      <w:t xml:space="preserve"> of </w:t>
     </w:r>
     <w:r>
       <w:rPr/>
@@ -2335,7 +2437,7 @@
     </w:r>
     <w:r>
       <w:rPr/>
-      <w:t>5</w:t>
+      <w:t>4</w:t>
     </w:r>
     <w:r>
       <w:rPr/>
@@ -2457,6 +2559,95 @@
   <w:abstractNum w:abstractNumId="2">
     <w:lvl w:ilvl="0">
       <w:start w:val="1"/>
+      <w:numFmt w:val="decimal"/>
+      <w:lvlText w:val="%1"/>
+      <w:lvlJc w:val="left"/>
+      <w:pPr>
+        <w:ind w:left="0" w:hanging="0"/>
+      </w:pPr>
+    </w:lvl>
+    <w:lvl w:ilvl="1">
+      <w:start w:val="1"/>
+      <w:numFmt w:val="decimal"/>
+      <w:lvlText w:val="%1.%2"/>
+      <w:lvlJc w:val="left"/>
+      <w:pPr>
+        <w:ind w:left="0" w:hanging="0"/>
+      </w:pPr>
+    </w:lvl>
+    <w:lvl w:ilvl="2">
+      <w:start w:val="1"/>
+      <w:numFmt w:val="decimal"/>
+      <w:lvlText w:val="%1.%2.%3"/>
+      <w:lvlJc w:val="left"/>
+      <w:pPr>
+        <w:ind w:left="0" w:hanging="0"/>
+      </w:pPr>
+    </w:lvl>
+    <w:lvl w:ilvl="3">
+      <w:start w:val="1"/>
+      <w:numFmt w:val="none"/>
+      <w:suff w:val="nothing"/>
+      <w:lvlText w:val=""/>
+      <w:lvlJc w:val="left"/>
+      <w:pPr>
+        <w:ind w:left="0" w:hanging="0"/>
+      </w:pPr>
+    </w:lvl>
+    <w:lvl w:ilvl="4">
+      <w:start w:val="1"/>
+      <w:numFmt w:val="none"/>
+      <w:suff w:val="nothing"/>
+      <w:lvlText w:val=""/>
+      <w:lvlJc w:val="left"/>
+      <w:pPr>
+        <w:ind w:left="0" w:hanging="0"/>
+      </w:pPr>
+    </w:lvl>
+    <w:lvl w:ilvl="5">
+      <w:start w:val="1"/>
+      <w:numFmt w:val="none"/>
+      <w:suff w:val="nothing"/>
+      <w:lvlText w:val=""/>
+      <w:lvlJc w:val="left"/>
+      <w:pPr>
+        <w:ind w:left="0" w:hanging="0"/>
+      </w:pPr>
+    </w:lvl>
+    <w:lvl w:ilvl="6">
+      <w:start w:val="1"/>
+      <w:numFmt w:val="none"/>
+      <w:suff w:val="nothing"/>
+      <w:lvlText w:val=""/>
+      <w:lvlJc w:val="left"/>
+      <w:pPr>
+        <w:ind w:left="0" w:hanging="0"/>
+      </w:pPr>
+    </w:lvl>
+    <w:lvl w:ilvl="7">
+      <w:start w:val="1"/>
+      <w:numFmt w:val="none"/>
+      <w:suff w:val="nothing"/>
+      <w:lvlText w:val=""/>
+      <w:lvlJc w:val="left"/>
+      <w:pPr>
+        <w:ind w:left="0" w:hanging="0"/>
+      </w:pPr>
+    </w:lvl>
+    <w:lvl w:ilvl="8">
+      <w:start w:val="1"/>
+      <w:numFmt w:val="none"/>
+      <w:suff w:val="nothing"/>
+      <w:lvlText w:val=""/>
+      <w:lvlJc w:val="left"/>
+      <w:pPr>
+        <w:ind w:left="0" w:hanging="0"/>
+      </w:pPr>
+    </w:lvl>
+  </w:abstractNum>
+  <w:abstractNum w:abstractNumId="3">
+    <w:lvl w:ilvl="0">
+      <w:start w:val="1"/>
       <w:numFmt w:val="bullet"/>
       <w:lvlText w:val=""/>
       <w:lvlJc w:val="left"/>
@@ -2600,7 +2791,7 @@
       </w:rPr>
     </w:lvl>
   </w:abstractNum>
-  <w:abstractNum w:abstractNumId="3">
+  <w:abstractNum w:abstractNumId="4">
     <w:lvl w:ilvl="0">
       <w:start w:val="1"/>
       <w:numFmt w:val="bullet"/>
@@ -2754,6 +2945,9 @@
   </w:num>
   <w:num w:numId="3">
     <w:abstractNumId w:val="3"/>
+  </w:num>
+  <w:num w:numId="4">
+    <w:abstractNumId w:val="4"/>
   </w:num>
 </w:numbering>
 </file>
@@ -2765,15 +2959,12 @@
       <w:rPr>
         <w:rFonts w:ascii="Liberation Serif" w:hAnsi="Liberation Serif" w:eastAsia="Droid Sans Fallback" w:cs="Noto Sans Devanagari"/>
         <w:kern w:val="2"/>
-        <w:sz w:val="24"/>
         <w:szCs w:val="24"/>
         <w:lang w:val="en-US" w:eastAsia="zh-CN" w:bidi="hi-IN"/>
       </w:rPr>
     </w:rPrDefault>
     <w:pPrDefault>
-      <w:pPr>
-        <w:widowControl/>
-      </w:pPr>
+      <w:pPr/>
     </w:pPrDefault>
   </w:docDefaults>
   <w:style w:type="paragraph" w:styleId="Normal">
@@ -2781,6 +2972,8 @@
     <w:qFormat/>
     <w:pPr>
       <w:widowControl/>
+      <w:bidi w:val="0"/>
+      <w:jc w:val="left"/>
     </w:pPr>
     <w:rPr>
       <w:rFonts w:ascii="Liberation Serif" w:hAnsi="Liberation Serif" w:eastAsia="Droid Sans Fallback" w:cs="Noto Sans Devanagari"/>
@@ -2794,7 +2987,6 @@
   <w:style w:type="paragraph" w:styleId="Heading1">
     <w:name w:val="Heading 1"/>
     <w:basedOn w:val="Heading"/>
-    <w:next w:val="TextBody"/>
     <w:qFormat/>
     <w:pPr>
       <w:numPr>
@@ -2814,7 +3006,6 @@
   <w:style w:type="paragraph" w:styleId="Heading2">
     <w:name w:val="Heading 2"/>
     <w:basedOn w:val="Heading"/>
-    <w:next w:val="TextBody"/>
     <w:qFormat/>
     <w:pPr>
       <w:numPr>
@@ -2834,7 +3025,6 @@
   <w:style w:type="paragraph" w:styleId="Heading3">
     <w:name w:val="Heading 3"/>
     <w:basedOn w:val="Heading"/>
-    <w:next w:val="TextBody"/>
     <w:qFormat/>
     <w:pPr>
       <w:numPr>
@@ -2876,6 +3066,132 @@
       <w:rFonts w:ascii="OpenSymbol" w:hAnsi="OpenSymbol" w:eastAsia="OpenSymbol" w:cs="OpenSymbol"/>
     </w:rPr>
   </w:style>
+  <w:style w:type="character" w:styleId="ListLabel1">
+    <w:name w:val="ListLabel 1"/>
+    <w:qFormat/>
+    <w:rPr>
+      <w:rFonts w:cs="OpenSymbol"/>
+    </w:rPr>
+  </w:style>
+  <w:style w:type="character" w:styleId="ListLabel2">
+    <w:name w:val="ListLabel 2"/>
+    <w:qFormat/>
+    <w:rPr>
+      <w:rFonts w:cs="OpenSymbol"/>
+    </w:rPr>
+  </w:style>
+  <w:style w:type="character" w:styleId="ListLabel3">
+    <w:name w:val="ListLabel 3"/>
+    <w:qFormat/>
+    <w:rPr>
+      <w:rFonts w:cs="OpenSymbol"/>
+    </w:rPr>
+  </w:style>
+  <w:style w:type="character" w:styleId="ListLabel4">
+    <w:name w:val="ListLabel 4"/>
+    <w:qFormat/>
+    <w:rPr>
+      <w:rFonts w:cs="OpenSymbol"/>
+    </w:rPr>
+  </w:style>
+  <w:style w:type="character" w:styleId="ListLabel5">
+    <w:name w:val="ListLabel 5"/>
+    <w:qFormat/>
+    <w:rPr>
+      <w:rFonts w:cs="OpenSymbol"/>
+    </w:rPr>
+  </w:style>
+  <w:style w:type="character" w:styleId="ListLabel6">
+    <w:name w:val="ListLabel 6"/>
+    <w:qFormat/>
+    <w:rPr>
+      <w:rFonts w:cs="OpenSymbol"/>
+    </w:rPr>
+  </w:style>
+  <w:style w:type="character" w:styleId="ListLabel7">
+    <w:name w:val="ListLabel 7"/>
+    <w:qFormat/>
+    <w:rPr>
+      <w:rFonts w:cs="OpenSymbol"/>
+    </w:rPr>
+  </w:style>
+  <w:style w:type="character" w:styleId="ListLabel8">
+    <w:name w:val="ListLabel 8"/>
+    <w:qFormat/>
+    <w:rPr>
+      <w:rFonts w:cs="OpenSymbol"/>
+    </w:rPr>
+  </w:style>
+  <w:style w:type="character" w:styleId="ListLabel9">
+    <w:name w:val="ListLabel 9"/>
+    <w:qFormat/>
+    <w:rPr>
+      <w:rFonts w:cs="OpenSymbol"/>
+    </w:rPr>
+  </w:style>
+  <w:style w:type="character" w:styleId="ListLabel10">
+    <w:name w:val="ListLabel 10"/>
+    <w:qFormat/>
+    <w:rPr>
+      <w:rFonts w:cs="OpenSymbol"/>
+    </w:rPr>
+  </w:style>
+  <w:style w:type="character" w:styleId="ListLabel11">
+    <w:name w:val="ListLabel 11"/>
+    <w:qFormat/>
+    <w:rPr>
+      <w:rFonts w:cs="OpenSymbol"/>
+    </w:rPr>
+  </w:style>
+  <w:style w:type="character" w:styleId="ListLabel12">
+    <w:name w:val="ListLabel 12"/>
+    <w:qFormat/>
+    <w:rPr>
+      <w:rFonts w:cs="OpenSymbol"/>
+    </w:rPr>
+  </w:style>
+  <w:style w:type="character" w:styleId="ListLabel13">
+    <w:name w:val="ListLabel 13"/>
+    <w:qFormat/>
+    <w:rPr>
+      <w:rFonts w:cs="OpenSymbol"/>
+    </w:rPr>
+  </w:style>
+  <w:style w:type="character" w:styleId="ListLabel14">
+    <w:name w:val="ListLabel 14"/>
+    <w:qFormat/>
+    <w:rPr>
+      <w:rFonts w:cs="OpenSymbol"/>
+    </w:rPr>
+  </w:style>
+  <w:style w:type="character" w:styleId="ListLabel15">
+    <w:name w:val="ListLabel 15"/>
+    <w:qFormat/>
+    <w:rPr>
+      <w:rFonts w:cs="OpenSymbol"/>
+    </w:rPr>
+  </w:style>
+  <w:style w:type="character" w:styleId="ListLabel16">
+    <w:name w:val="ListLabel 16"/>
+    <w:qFormat/>
+    <w:rPr>
+      <w:rFonts w:cs="OpenSymbol"/>
+    </w:rPr>
+  </w:style>
+  <w:style w:type="character" w:styleId="ListLabel17">
+    <w:name w:val="ListLabel 17"/>
+    <w:qFormat/>
+    <w:rPr>
+      <w:rFonts w:cs="OpenSymbol"/>
+    </w:rPr>
+  </w:style>
+  <w:style w:type="character" w:styleId="ListLabel18">
+    <w:name w:val="ListLabel 18"/>
+    <w:qFormat/>
+    <w:rPr>
+      <w:rFonts w:cs="OpenSymbol"/>
+    </w:rPr>
+  </w:style>
   <w:style w:type="paragraph" w:styleId="Heading">
     <w:name w:val="Heading"/>
     <w:basedOn w:val="Normal"/>
@@ -2935,9 +3251,10 @@
       <w:rFonts w:cs="Noto Sans Devanagari"/>
     </w:rPr>
   </w:style>
-  <w:style w:type="paragraph" w:styleId="ContentsHeading">
+  <w:style w:type="paragraph" w:styleId="TOAHeading">
     <w:name w:val="TOA Heading"/>
     <w:basedOn w:val="Heading"/>
+    <w:qFormat/>
     <w:pPr>
       <w:suppressLineNumbers/>
       <w:ind w:left="0" w:hanging="0"/>
@@ -2954,7 +3271,6 @@
     <w:basedOn w:val="Index"/>
     <w:pPr>
       <w:tabs>
-        <w:tab w:val="clear" w:pos="709"/>
         <w:tab w:val="right" w:pos="9972" w:leader="dot"/>
       </w:tabs>
       <w:ind w:left="0" w:hanging="0"/>
@@ -2966,7 +3282,6 @@
     <w:basedOn w:val="Index"/>
     <w:pPr>
       <w:tabs>
-        <w:tab w:val="clear" w:pos="709"/>
         <w:tab w:val="right" w:pos="9689" w:leader="dot"/>
       </w:tabs>
       <w:ind w:left="283" w:hanging="0"/>
@@ -2978,7 +3293,6 @@
     <w:basedOn w:val="Index"/>
     <w:pPr>
       <w:tabs>
-        <w:tab w:val="clear" w:pos="709"/>
         <w:tab w:val="right" w:pos="9406" w:leader="dot"/>
       </w:tabs>
       <w:ind w:left="566" w:hanging="0"/>
@@ -2991,7 +3305,6 @@
     <w:pPr>
       <w:suppressLineNumbers/>
       <w:tabs>
-        <w:tab w:val="clear" w:pos="709"/>
         <w:tab w:val="center" w:pos="4986" w:leader="none"/>
         <w:tab w:val="right" w:pos="9972" w:leader="none"/>
       </w:tabs>
@@ -3004,7 +3317,6 @@
     <w:pPr>
       <w:suppressLineNumbers/>
       <w:tabs>
-        <w:tab w:val="clear" w:pos="709"/>
         <w:tab w:val="center" w:pos="4986" w:leader="none"/>
         <w:tab w:val="right" w:pos="9972" w:leader="none"/>
       </w:tabs>

</xml_diff>